<commit_message>
new header and cv
</commit_message>
<xml_diff>
--- a/static/pdf/cv_akleine.docx
+++ b/static/pdf/cv_akleine.docx
@@ -6,34 +6,97 @@
       <w:pPr>
         <w:pStyle w:val="Title"/>
         <w:spacing w:before="0"/>
-        <w:jc w:val="right"/>
-        <w:rPr>
-          <w:sz w:val="22"/>
-          <w:szCs w:val="22"/>
+        <w:ind w:left="142"/>
+        <w:jc w:val="both"/>
+        <w:rPr>
+          <w:sz w:val="36"/>
+          <w:szCs w:val="36"/>
           <w:lang w:val="pt-BR"/>
         </w:rPr>
       </w:pPr>
       <w:r>
         <w:rPr>
-          <w:sz w:val="22"/>
-          <w:szCs w:val="22"/>
+          <w:sz w:val="36"/>
+          <w:szCs w:val="36"/>
           <w:lang w:val="pt-BR"/>
         </w:rPr>
+        <w:drawing>
+          <wp:anchor distT="0" distB="0" distL="114300" distR="114300" simplePos="0" relativeHeight="251658240" behindDoc="0" locked="0" layoutInCell="1" allowOverlap="1" wp14:anchorId="4F0B0CDC">
+            <wp:simplePos x="0" y="0"/>
+            <wp:positionH relativeFrom="margin">
+              <wp:posOffset>4210402</wp:posOffset>
+            </wp:positionH>
+            <wp:positionV relativeFrom="margin">
+              <wp:posOffset>0</wp:posOffset>
+            </wp:positionV>
+            <wp:extent cx="1486535" cy="1399540"/>
+            <wp:effectExtent l="0" t="0" r="0" b="0"/>
+            <wp:wrapSquare wrapText="bothSides"/>
+            <wp:docPr id="1538963253" name="Picture 1"/>
+            <wp:cNvGraphicFramePr>
+              <a:graphicFrameLocks xmlns:a="http://schemas.openxmlformats.org/drawingml/2006/main" noChangeAspect="1"/>
+            </wp:cNvGraphicFramePr>
+            <a:graphic xmlns:a="http://schemas.openxmlformats.org/drawingml/2006/main">
+              <a:graphicData uri="http://schemas.openxmlformats.org/drawingml/2006/picture">
+                <pic:pic xmlns:pic="http://schemas.openxmlformats.org/drawingml/2006/picture">
+                  <pic:nvPicPr>
+                    <pic:cNvPr id="1538963253" name=""/>
+                    <pic:cNvPicPr/>
+                  </pic:nvPicPr>
+                  <pic:blipFill>
+                    <a:blip r:embed="rId7" cstate="print">
+                      <a:extLst>
+                        <a:ext uri="{28A0092B-C50C-407E-A947-70E740481C1C}">
+                          <a14:useLocalDpi xmlns:a14="http://schemas.microsoft.com/office/drawing/2010/main" val="0"/>
+                        </a:ext>
+                      </a:extLst>
+                    </a:blip>
+                    <a:stretch>
+                      <a:fillRect/>
+                    </a:stretch>
+                  </pic:blipFill>
+                  <pic:spPr>
+                    <a:xfrm>
+                      <a:off x="0" y="0"/>
+                      <a:ext cx="1486535" cy="1399540"/>
+                    </a:xfrm>
+                    <a:prstGeom prst="ellipse">
+                      <a:avLst/>
+                    </a:prstGeom>
+                  </pic:spPr>
+                </pic:pic>
+              </a:graphicData>
+            </a:graphic>
+            <wp14:sizeRelH relativeFrom="margin">
+              <wp14:pctWidth>0</wp14:pctWidth>
+            </wp14:sizeRelH>
+            <wp14:sizeRelV relativeFrom="margin">
+              <wp14:pctHeight>0</wp14:pctHeight>
+            </wp14:sizeRelV>
+          </wp:anchor>
+        </w:drawing>
+      </w:r>
+      <w:r>
+        <w:rPr>
+          <w:sz w:val="36"/>
+          <w:szCs w:val="36"/>
+          <w:lang w:val="pt-BR"/>
+        </w:rPr>
         <w:t>Dr.</w:t>
       </w:r>
       <w:r>
         <w:rPr>
           <w:spacing w:val="-8"/>
-          <w:sz w:val="22"/>
-          <w:szCs w:val="22"/>
+          <w:sz w:val="36"/>
+          <w:szCs w:val="36"/>
           <w:lang w:val="pt-BR"/>
         </w:rPr>
         <w:t xml:space="preserve"> </w:t>
       </w:r>
       <w:r>
         <w:rPr>
-          <w:sz w:val="22"/>
-          <w:szCs w:val="22"/>
+          <w:sz w:val="36"/>
+          <w:szCs w:val="36"/>
           <w:lang w:val="pt-BR"/>
         </w:rPr>
         <w:t>Anne-</w:t>
@@ -41,8 +104,8 @@
       <w:proofErr w:type="spellStart"/>
       <w:r>
         <w:rPr>
-          <w:sz w:val="22"/>
-          <w:szCs w:val="22"/>
+          <w:sz w:val="36"/>
+          <w:szCs w:val="36"/>
           <w:lang w:val="pt-BR"/>
         </w:rPr>
         <w:t>Kathrin</w:t>
@@ -50,8 +113,8 @@
       <w:proofErr w:type="spellEnd"/>
       <w:r>
         <w:rPr>
-          <w:sz w:val="22"/>
-          <w:szCs w:val="22"/>
+          <w:sz w:val="36"/>
+          <w:szCs w:val="36"/>
           <w:lang w:val="pt-BR"/>
         </w:rPr>
         <w:t xml:space="preserve"> Kleine</w:t>
@@ -59,14 +122,17 @@
     </w:p>
     <w:p>
       <w:pPr>
-        <w:ind w:right="103"/>
-        <w:jc w:val="right"/>
-        <w:rPr>
+        <w:ind w:left="142" w:right="103"/>
+        <w:rPr>
+          <w:sz w:val="36"/>
+          <w:szCs w:val="36"/>
           <w:lang w:val="pt-BR"/>
         </w:rPr>
       </w:pPr>
       <w:r>
         <w:rPr>
+          <w:sz w:val="36"/>
+          <w:szCs w:val="36"/>
           <w:lang w:val="pt-BR"/>
         </w:rPr>
         <w:t>Curriculum</w:t>
@@ -74,6 +140,8 @@
       <w:r>
         <w:rPr>
           <w:spacing w:val="-4"/>
+          <w:sz w:val="36"/>
+          <w:szCs w:val="36"/>
           <w:lang w:val="pt-BR"/>
         </w:rPr>
         <w:t xml:space="preserve"> </w:t>
@@ -81,10 +149,89 @@
       <w:r>
         <w:rPr>
           <w:spacing w:val="-2"/>
+          <w:sz w:val="36"/>
+          <w:szCs w:val="36"/>
           <w:lang w:val="pt-BR"/>
         </w:rPr>
         <w:t>Vitae</w:t>
       </w:r>
+    </w:p>
+    <w:p>
+      <w:pPr>
+        <w:pStyle w:val="BodyText"/>
+        <w:spacing w:before="0"/>
+        <w:rPr>
+          <w:sz w:val="22"/>
+          <w:szCs w:val="22"/>
+          <w:lang w:val="pt-BR"/>
+        </w:rPr>
+      </w:pPr>
+    </w:p>
+    <w:p>
+      <w:pPr>
+        <w:pStyle w:val="BodyText"/>
+        <w:spacing w:before="0"/>
+        <w:rPr>
+          <w:sz w:val="22"/>
+          <w:szCs w:val="22"/>
+          <w:lang w:val="pt-BR"/>
+        </w:rPr>
+      </w:pPr>
+    </w:p>
+    <w:p>
+      <w:pPr>
+        <w:pStyle w:val="BodyText"/>
+        <w:spacing w:before="0"/>
+        <w:rPr>
+          <w:sz w:val="22"/>
+          <w:szCs w:val="22"/>
+          <w:lang w:val="pt-BR"/>
+        </w:rPr>
+      </w:pPr>
+    </w:p>
+    <w:p>
+      <w:pPr>
+        <w:pStyle w:val="BodyText"/>
+        <w:spacing w:before="0"/>
+        <w:rPr>
+          <w:sz w:val="22"/>
+          <w:szCs w:val="22"/>
+          <w:lang w:val="pt-BR"/>
+        </w:rPr>
+      </w:pPr>
+    </w:p>
+    <w:p>
+      <w:pPr>
+        <w:pStyle w:val="BodyText"/>
+        <w:spacing w:before="0"/>
+        <w:rPr>
+          <w:sz w:val="22"/>
+          <w:szCs w:val="22"/>
+          <w:lang w:val="pt-BR"/>
+        </w:rPr>
+      </w:pPr>
+    </w:p>
+    <w:p>
+      <w:pPr>
+        <w:pStyle w:val="BodyText"/>
+        <w:spacing w:before="0"/>
+        <w:rPr>
+          <w:sz w:val="22"/>
+          <w:szCs w:val="22"/>
+          <w:lang w:val="pt-BR"/>
+        </w:rPr>
+      </w:pPr>
+    </w:p>
+    <w:p>
+      <w:pPr>
+        <w:pStyle w:val="BodyText"/>
+        <w:spacing w:before="0"/>
+        <w:rPr>
+          <w:sz w:val="22"/>
+          <w:szCs w:val="22"/>
+          <w:lang w:val="pt-BR"/>
+        </w:rPr>
+      </w:pPr>
     </w:p>
     <w:p>
       <w:pPr>
@@ -110,33 +257,101 @@
         <w:ind w:left="425"/>
         <w:rPr>
           <w:spacing w:val="-2"/>
-          <w:sz w:val="22"/>
-          <w:szCs w:val="22"/>
-        </w:rPr>
-      </w:pPr>
-      <w:r>
-        <w:rPr>
-          <w:sz w:val="22"/>
-          <w:szCs w:val="22"/>
+          <w:sz w:val="28"/>
+          <w:szCs w:val="28"/>
+          <w:lang w:val="fr-FR"/>
+        </w:rPr>
+      </w:pPr>
+      <w:r>
+        <w:rPr>
+          <w:sz w:val="28"/>
+          <w:szCs w:val="28"/>
+          <w:lang w:val="fr-FR"/>
         </w:rPr>
         <w:t>Contact</w:t>
       </w:r>
       <w:r>
         <w:rPr>
           <w:spacing w:val="-3"/>
-          <w:sz w:val="22"/>
-          <w:szCs w:val="22"/>
+          <w:sz w:val="28"/>
+          <w:szCs w:val="28"/>
+          <w:lang w:val="fr-FR"/>
         </w:rPr>
         <w:t xml:space="preserve"> </w:t>
       </w:r>
       <w:r>
         <w:rPr>
           <w:spacing w:val="-2"/>
-          <w:sz w:val="22"/>
-          <w:szCs w:val="22"/>
+          <w:sz w:val="28"/>
+          <w:szCs w:val="28"/>
+          <w:lang w:val="fr-FR"/>
         </w:rPr>
         <w:t>Information</w:t>
       </w:r>
+    </w:p>
+    <w:p>
+      <w:pPr>
+        <w:pStyle w:val="BodyText"/>
+        <w:tabs>
+          <w:tab w:val="left" w:pos="3039"/>
+        </w:tabs>
+        <w:spacing w:before="0" w:after="120"/>
+        <w:ind w:left="160"/>
+        <w:rPr>
+          <w:sz w:val="22"/>
+          <w:szCs w:val="22"/>
+          <w:lang w:val="fr-FR"/>
+        </w:rPr>
+      </w:pPr>
+      <w:proofErr w:type="spellStart"/>
+      <w:r>
+        <w:rPr>
+          <w:sz w:val="22"/>
+          <w:szCs w:val="22"/>
+          <w:lang w:val="fr-FR"/>
+        </w:rPr>
+        <w:t>Personal</w:t>
+      </w:r>
+      <w:proofErr w:type="spellEnd"/>
+      <w:r>
+        <w:rPr>
+          <w:spacing w:val="-2"/>
+          <w:sz w:val="22"/>
+          <w:szCs w:val="22"/>
+          <w:lang w:val="fr-FR"/>
+        </w:rPr>
+        <w:t xml:space="preserve"> </w:t>
+      </w:r>
+      <w:proofErr w:type="spellStart"/>
+      <w:r>
+        <w:rPr>
+          <w:spacing w:val="-2"/>
+          <w:sz w:val="22"/>
+          <w:szCs w:val="22"/>
+          <w:lang w:val="fr-FR"/>
+        </w:rPr>
+        <w:t>Website</w:t>
+      </w:r>
+      <w:proofErr w:type="spellEnd"/>
+      <w:r>
+        <w:rPr>
+          <w:sz w:val="22"/>
+          <w:szCs w:val="22"/>
+          <w:lang w:val="fr-FR"/>
+        </w:rPr>
+        <w:tab/>
+      </w:r>
+      <w:hyperlink r:id="rId8" w:history="1">
+        <w:r>
+          <w:rPr>
+            <w:rStyle w:val="Hyperlink"/>
+            <w:sz w:val="22"/>
+            <w:szCs w:val="22"/>
+            <w:lang w:val="fr-FR"/>
+          </w:rPr>
+          <w:t>https://annekathrinkleine.netlify.app/</w:t>
+        </w:r>
+      </w:hyperlink>
     </w:p>
     <w:p>
       <w:pPr>
@@ -149,6 +364,7 @@
         <w:rPr>
           <w:sz w:val="22"/>
           <w:szCs w:val="22"/>
+          <w:lang w:val="fr-FR"/>
         </w:rPr>
       </w:pPr>
       <w:r>
@@ -156,6 +372,7 @@
           <w:spacing w:val="-2"/>
           <w:sz w:val="22"/>
           <w:szCs w:val="22"/>
+          <w:lang w:val="fr-FR"/>
         </w:rPr>
         <w:t>Email</w:t>
       </w:r>
@@ -163,16 +380,18 @@
         <w:rPr>
           <w:sz w:val="22"/>
           <w:szCs w:val="22"/>
+          <w:lang w:val="fr-FR"/>
         </w:rPr>
         <w:tab/>
       </w:r>
-      <w:hyperlink r:id="rId5" w:history="1">
+      <w:hyperlink r:id="rId9" w:history="1">
         <w:r>
           <w:rPr>
             <w:rStyle w:val="Hyperlink"/>
             <w:spacing w:val="-2"/>
             <w:sz w:val="22"/>
             <w:szCs w:val="22"/>
+            <w:lang w:val="fr-FR"/>
           </w:rPr>
           <w:t>anne-kathrin.kleine@psy.lmu.de</w:t>
         </w:r>
@@ -224,7 +443,7 @@
         </w:rPr>
         <w:tab/>
       </w:r>
-      <w:hyperlink r:id="rId6" w:history="1">
+      <w:hyperlink r:id="rId10" w:history="1">
         <w:r>
           <w:rPr>
             <w:rStyle w:val="Hyperlink"/>
@@ -266,7 +485,7 @@
         </w:rPr>
         <w:tab/>
       </w:r>
-      <w:hyperlink r:id="rId7" w:history="1">
+      <w:hyperlink r:id="rId11" w:history="1">
         <w:r>
           <w:rPr>
             <w:rStyle w:val="Hyperlink"/>
@@ -280,52 +499,6 @@
     </w:p>
     <w:p>
       <w:pPr>
-        <w:pStyle w:val="BodyText"/>
-        <w:tabs>
-          <w:tab w:val="left" w:pos="3039"/>
-        </w:tabs>
-        <w:spacing w:before="0" w:after="120"/>
-        <w:ind w:left="160"/>
-        <w:rPr>
-          <w:sz w:val="22"/>
-          <w:szCs w:val="22"/>
-        </w:rPr>
-      </w:pPr>
-      <w:r>
-        <w:rPr>
-          <w:sz w:val="22"/>
-          <w:szCs w:val="22"/>
-        </w:rPr>
-        <w:t>Personal</w:t>
-      </w:r>
-      <w:r>
-        <w:rPr>
-          <w:spacing w:val="-2"/>
-          <w:sz w:val="22"/>
-          <w:szCs w:val="22"/>
-        </w:rPr>
-        <w:t xml:space="preserve"> Website</w:t>
-      </w:r>
-      <w:r>
-        <w:rPr>
-          <w:sz w:val="22"/>
-          <w:szCs w:val="22"/>
-        </w:rPr>
-        <w:tab/>
-      </w:r>
-      <w:hyperlink r:id="rId8" w:history="1">
-        <w:r>
-          <w:rPr>
-            <w:rStyle w:val="Hyperlink"/>
-            <w:sz w:val="22"/>
-            <w:szCs w:val="22"/>
-          </w:rPr>
-          <w:t>https://annekathrinkleine.netlify.app/</w:t>
-        </w:r>
-      </w:hyperlink>
-    </w:p>
-    <w:p>
-      <w:pPr>
         <w:pStyle w:val="Heading1"/>
         <w:pBdr>
           <w:bottom w:val="single" w:sz="6" w:space="1" w:color="auto"/>
@@ -337,30 +510,30 @@
         <w:ind w:left="425"/>
         <w:rPr>
           <w:spacing w:val="-2"/>
-          <w:sz w:val="22"/>
-          <w:szCs w:val="22"/>
-        </w:rPr>
-      </w:pPr>
-      <w:r>
-        <w:rPr>
-          <w:sz w:val="22"/>
-          <w:szCs w:val="22"/>
+          <w:sz w:val="28"/>
+          <w:szCs w:val="28"/>
+        </w:rPr>
+      </w:pPr>
+      <w:r>
+        <w:rPr>
+          <w:sz w:val="28"/>
+          <w:szCs w:val="28"/>
         </w:rPr>
         <w:t>Personal</w:t>
       </w:r>
       <w:r>
         <w:rPr>
           <w:spacing w:val="-3"/>
-          <w:sz w:val="22"/>
-          <w:szCs w:val="22"/>
+          <w:sz w:val="28"/>
+          <w:szCs w:val="28"/>
         </w:rPr>
         <w:t xml:space="preserve"> </w:t>
       </w:r>
       <w:r>
         <w:rPr>
           <w:spacing w:val="-2"/>
-          <w:sz w:val="22"/>
-          <w:szCs w:val="22"/>
+          <w:sz w:val="28"/>
+          <w:szCs w:val="28"/>
         </w:rPr>
         <w:t>Information</w:t>
       </w:r>
@@ -566,15 +739,15 @@
         <w:ind w:left="425"/>
         <w:rPr>
           <w:spacing w:val="-2"/>
-          <w:sz w:val="22"/>
-          <w:szCs w:val="22"/>
+          <w:sz w:val="28"/>
+          <w:szCs w:val="28"/>
         </w:rPr>
       </w:pPr>
       <w:r>
         <w:rPr>
           <w:spacing w:val="-2"/>
-          <w:sz w:val="22"/>
-          <w:szCs w:val="22"/>
+          <w:sz w:val="28"/>
+          <w:szCs w:val="28"/>
         </w:rPr>
         <w:t>Education</w:t>
       </w:r>
@@ -1183,21 +1356,21 @@
         <w:ind w:left="425"/>
         <w:rPr>
           <w:spacing w:val="-2"/>
-          <w:sz w:val="22"/>
-          <w:szCs w:val="22"/>
-        </w:rPr>
-      </w:pPr>
-      <w:r>
-        <w:rPr>
-          <w:sz w:val="22"/>
-          <w:szCs w:val="22"/>
+          <w:sz w:val="28"/>
+          <w:szCs w:val="28"/>
+        </w:rPr>
+      </w:pPr>
+      <w:r>
+        <w:rPr>
+          <w:sz w:val="28"/>
+          <w:szCs w:val="28"/>
         </w:rPr>
         <w:t xml:space="preserve">Academic </w:t>
       </w:r>
       <w:r>
         <w:rPr>
-          <w:sz w:val="22"/>
-          <w:szCs w:val="22"/>
+          <w:sz w:val="28"/>
+          <w:szCs w:val="28"/>
         </w:rPr>
         <w:t>Appointments</w:t>
       </w:r>
@@ -1371,6 +1544,100 @@
         <w:tabs>
           <w:tab w:val="left" w:pos="3039"/>
         </w:tabs>
+        <w:spacing w:before="0"/>
+        <w:ind w:left="159"/>
+        <w:rPr>
+          <w:sz w:val="22"/>
+          <w:szCs w:val="22"/>
+        </w:rPr>
+      </w:pPr>
+      <w:r>
+        <w:rPr>
+          <w:sz w:val="22"/>
+          <w:szCs w:val="22"/>
+        </w:rPr>
+        <w:t>0</w:t>
+      </w:r>
+      <w:r>
+        <w:rPr>
+          <w:sz w:val="22"/>
+          <w:szCs w:val="22"/>
+        </w:rPr>
+        <w:t>6</w:t>
+      </w:r>
+      <w:r>
+        <w:rPr>
+          <w:sz w:val="22"/>
+          <w:szCs w:val="22"/>
+        </w:rPr>
+        <w:t>/20</w:t>
+      </w:r>
+      <w:r>
+        <w:rPr>
+          <w:sz w:val="22"/>
+          <w:szCs w:val="22"/>
+        </w:rPr>
+        <w:t>22</w:t>
+      </w:r>
+      <w:r>
+        <w:rPr>
+          <w:spacing w:val="-2"/>
+          <w:sz w:val="22"/>
+          <w:szCs w:val="22"/>
+        </w:rPr>
+        <w:t xml:space="preserve"> </w:t>
+      </w:r>
+      <w:r>
+        <w:rPr>
+          <w:sz w:val="22"/>
+          <w:szCs w:val="22"/>
+        </w:rPr>
+        <w:t>–</w:t>
+      </w:r>
+      <w:r>
+        <w:rPr>
+          <w:spacing w:val="-1"/>
+          <w:sz w:val="22"/>
+          <w:szCs w:val="22"/>
+        </w:rPr>
+        <w:t xml:space="preserve"> </w:t>
+      </w:r>
+      <w:r>
+        <w:rPr>
+          <w:spacing w:val="-2"/>
+          <w:sz w:val="22"/>
+          <w:szCs w:val="22"/>
+        </w:rPr>
+        <w:t>present</w:t>
+      </w:r>
+      <w:r>
+        <w:rPr>
+          <w:sz w:val="22"/>
+          <w:szCs w:val="22"/>
+        </w:rPr>
+        <w:tab/>
+      </w:r>
+      <w:r>
+        <w:rPr>
+          <w:sz w:val="22"/>
+          <w:szCs w:val="22"/>
+        </w:rPr>
+        <w:t>Human-AI-Interaction Group</w:t>
+      </w:r>
+      <w:r>
+        <w:rPr>
+          <w:sz w:val="22"/>
+          <w:szCs w:val="22"/>
+        </w:rPr>
+        <w:t xml:space="preserve"> </w:t>
+      </w:r>
+    </w:p>
+    <w:p>
+      <w:pPr>
+        <w:pStyle w:val="BodyText"/>
+        <w:tabs>
+          <w:tab w:val="left" w:pos="3039"/>
+        </w:tabs>
         <w:spacing w:before="0" w:after="120"/>
         <w:ind w:left="159"/>
         <w:rPr>
@@ -1383,10 +1650,152 @@
           <w:sz w:val="22"/>
           <w:szCs w:val="22"/>
         </w:rPr>
+        <w:lastRenderedPageBreak/>
+        <w:tab/>
+      </w:r>
+      <w:r>
+        <w:rPr>
+          <w:sz w:val="22"/>
+          <w:szCs w:val="22"/>
+        </w:rPr>
+        <w:t xml:space="preserve">Dr. Susanne </w:t>
+      </w:r>
+      <w:proofErr w:type="spellStart"/>
+      <w:r>
+        <w:rPr>
+          <w:sz w:val="22"/>
+          <w:szCs w:val="22"/>
+        </w:rPr>
+        <w:t>Gaube</w:t>
+      </w:r>
+      <w:proofErr w:type="spellEnd"/>
+      <w:r>
+        <w:rPr>
+          <w:sz w:val="22"/>
+          <w:szCs w:val="22"/>
+        </w:rPr>
+        <w:t xml:space="preserve">, Dr. Eva </w:t>
+      </w:r>
+      <w:proofErr w:type="spellStart"/>
+      <w:r>
+        <w:rPr>
+          <w:sz w:val="22"/>
+          <w:szCs w:val="22"/>
+        </w:rPr>
+        <w:t>Lermer</w:t>
+      </w:r>
+      <w:proofErr w:type="spellEnd"/>
+    </w:p>
+    <w:p>
+      <w:pPr>
+        <w:pStyle w:val="Heading2"/>
+        <w:tabs>
+          <w:tab w:val="left" w:pos="3039"/>
+        </w:tabs>
+        <w:rPr>
+          <w:sz w:val="22"/>
+          <w:szCs w:val="22"/>
+        </w:rPr>
+      </w:pPr>
+      <w:r>
+        <w:rPr>
+          <w:sz w:val="22"/>
+          <w:szCs w:val="22"/>
+        </w:rPr>
+        <w:t>Doctoral</w:t>
+      </w:r>
+      <w:r>
+        <w:rPr>
+          <w:spacing w:val="-3"/>
+          <w:sz w:val="22"/>
+          <w:szCs w:val="22"/>
+        </w:rPr>
+        <w:t xml:space="preserve"> </w:t>
+      </w:r>
+      <w:r>
+        <w:rPr>
+          <w:spacing w:val="-2"/>
+          <w:sz w:val="22"/>
+          <w:szCs w:val="22"/>
+        </w:rPr>
+        <w:t>Candidate</w:t>
+      </w:r>
+      <w:r>
+        <w:rPr>
+          <w:sz w:val="22"/>
+          <w:szCs w:val="22"/>
+        </w:rPr>
+        <w:tab/>
+      </w:r>
+      <w:r>
+        <w:rPr>
+          <w:sz w:val="22"/>
+          <w:szCs w:val="22"/>
+        </w:rPr>
+        <w:t>University of Groningen</w:t>
+      </w:r>
+    </w:p>
+    <w:p>
+      <w:pPr>
+        <w:pStyle w:val="BodyText"/>
+        <w:tabs>
+          <w:tab w:val="left" w:pos="3039"/>
+        </w:tabs>
+        <w:spacing w:before="0"/>
+        <w:ind w:left="159"/>
+        <w:rPr>
+          <w:sz w:val="22"/>
+          <w:szCs w:val="22"/>
+        </w:rPr>
+      </w:pPr>
+      <w:r>
+        <w:rPr>
+          <w:sz w:val="22"/>
+          <w:szCs w:val="22"/>
+        </w:rPr>
+        <w:t>09/201</w:t>
+      </w:r>
+      <w:r>
+        <w:rPr>
+          <w:sz w:val="22"/>
+          <w:szCs w:val="22"/>
+        </w:rPr>
+        <w:t>9</w:t>
+      </w:r>
+      <w:r>
+        <w:rPr>
+          <w:spacing w:val="-2"/>
+          <w:sz w:val="22"/>
+          <w:szCs w:val="22"/>
+        </w:rPr>
+        <w:t xml:space="preserve"> </w:t>
+      </w:r>
+      <w:r>
+        <w:rPr>
+          <w:sz w:val="22"/>
+          <w:szCs w:val="22"/>
+        </w:rPr>
+        <w:t>–</w:t>
+      </w:r>
+      <w:r>
+        <w:rPr>
+          <w:spacing w:val="-1"/>
+          <w:sz w:val="22"/>
+          <w:szCs w:val="22"/>
+        </w:rPr>
+        <w:t xml:space="preserve"> </w:t>
+      </w:r>
+      <w:r>
+        <w:rPr>
+          <w:spacing w:val="-2"/>
+          <w:sz w:val="22"/>
+          <w:szCs w:val="22"/>
+        </w:rPr>
         <w:t>0</w:t>
       </w:r>
       <w:r>
         <w:rPr>
+          <w:spacing w:val="-2"/>
           <w:sz w:val="22"/>
           <w:szCs w:val="22"/>
         </w:rPr>
@@ -1394,6 +1803,7 @@
       </w:r>
       <w:r>
         <w:rPr>
+          <w:spacing w:val="-2"/>
           <w:sz w:val="22"/>
           <w:szCs w:val="22"/>
         </w:rPr>
@@ -1401,6 +1811,7 @@
       </w:r>
       <w:r>
         <w:rPr>
+          <w:spacing w:val="-2"/>
           <w:sz w:val="22"/>
           <w:szCs w:val="22"/>
         </w:rPr>
@@ -1408,7 +1819,21 @@
       </w:r>
       <w:r>
         <w:rPr>
-          <w:spacing w:val="-2"/>
+          <w:sz w:val="22"/>
+          <w:szCs w:val="22"/>
+        </w:rPr>
+        <w:tab/>
+      </w:r>
+      <w:r>
+        <w:rPr>
+          <w:sz w:val="22"/>
+          <w:szCs w:val="22"/>
+        </w:rPr>
+        <w:t>Department</w:t>
+      </w:r>
+      <w:r>
+        <w:rPr>
+          <w:spacing w:val="-7"/>
           <w:sz w:val="22"/>
           <w:szCs w:val="22"/>
         </w:rPr>
@@ -1419,11 +1844,11 @@
           <w:sz w:val="22"/>
           <w:szCs w:val="22"/>
         </w:rPr>
-        <w:t>–</w:t>
-      </w:r>
-      <w:r>
-        <w:rPr>
-          <w:spacing w:val="-1"/>
+        <w:t>of</w:t>
+      </w:r>
+      <w:r>
+        <w:rPr>
+          <w:spacing w:val="-5"/>
           <w:sz w:val="22"/>
           <w:szCs w:val="22"/>
         </w:rPr>
@@ -1431,113 +1856,18 @@
       </w:r>
       <w:r>
         <w:rPr>
-          <w:spacing w:val="-2"/>
-          <w:sz w:val="22"/>
-          <w:szCs w:val="22"/>
-        </w:rPr>
-        <w:t>present</w:t>
-      </w:r>
-      <w:r>
-        <w:rPr>
-          <w:sz w:val="22"/>
-          <w:szCs w:val="22"/>
-        </w:rPr>
-        <w:tab/>
-      </w:r>
-      <w:r>
-        <w:rPr>
-          <w:sz w:val="22"/>
-          <w:szCs w:val="22"/>
-        </w:rPr>
-        <w:t>Human-AI-Interaction Group</w:t>
-      </w:r>
-      <w:r>
-        <w:rPr>
-          <w:sz w:val="22"/>
-          <w:szCs w:val="22"/>
-        </w:rPr>
-        <w:t xml:space="preserve"> (Dr. Susanne </w:t>
-      </w:r>
-      <w:proofErr w:type="spellStart"/>
-      <w:r>
-        <w:rPr>
-          <w:sz w:val="22"/>
-          <w:szCs w:val="22"/>
-        </w:rPr>
-        <w:t>Gaube</w:t>
-      </w:r>
-      <w:proofErr w:type="spellEnd"/>
-      <w:r>
-        <w:rPr>
-          <w:sz w:val="22"/>
-          <w:szCs w:val="22"/>
-        </w:rPr>
-        <w:t xml:space="preserve">, Dr. Eva </w:t>
-      </w:r>
-      <w:proofErr w:type="spellStart"/>
-      <w:r>
-        <w:rPr>
-          <w:sz w:val="22"/>
-          <w:szCs w:val="22"/>
-        </w:rPr>
-        <w:t>Lermer</w:t>
-      </w:r>
-      <w:proofErr w:type="spellEnd"/>
-      <w:r>
-        <w:rPr>
-          <w:sz w:val="22"/>
-          <w:szCs w:val="22"/>
-        </w:rPr>
-        <w:t>)</w:t>
-      </w:r>
-    </w:p>
-    <w:p>
-      <w:pPr>
-        <w:pStyle w:val="Heading2"/>
-        <w:tabs>
-          <w:tab w:val="left" w:pos="3039"/>
-        </w:tabs>
-        <w:rPr>
-          <w:sz w:val="22"/>
-          <w:szCs w:val="22"/>
-        </w:rPr>
-      </w:pPr>
-      <w:r>
-        <w:rPr>
-          <w:sz w:val="22"/>
-          <w:szCs w:val="22"/>
-        </w:rPr>
-        <w:t>Doctoral</w:t>
-      </w:r>
-      <w:r>
-        <w:rPr>
-          <w:spacing w:val="-3"/>
+          <w:sz w:val="22"/>
+          <w:szCs w:val="22"/>
+        </w:rPr>
+        <w:t>Psychology</w:t>
+      </w:r>
+      <w:r>
+        <w:rPr>
+          <w:spacing w:val="-4"/>
           <w:sz w:val="22"/>
           <w:szCs w:val="22"/>
         </w:rPr>
         <w:t xml:space="preserve"> </w:t>
-      </w:r>
-      <w:r>
-        <w:rPr>
-          <w:spacing w:val="-2"/>
-          <w:sz w:val="22"/>
-          <w:szCs w:val="22"/>
-        </w:rPr>
-        <w:t>Candidate</w:t>
-      </w:r>
-      <w:r>
-        <w:rPr>
-          <w:sz w:val="22"/>
-          <w:szCs w:val="22"/>
-        </w:rPr>
-        <w:tab/>
-      </w:r>
-      <w:r>
-        <w:rPr>
-          <w:sz w:val="22"/>
-          <w:szCs w:val="22"/>
-        </w:rPr>
-        <w:t>University of Groningen</w:t>
       </w:r>
     </w:p>
     <w:p>
@@ -1559,18 +1889,18 @@
           <w:sz w:val="22"/>
           <w:szCs w:val="22"/>
         </w:rPr>
-        <w:t>09/201</w:t>
-      </w:r>
-      <w:r>
-        <w:rPr>
-          <w:sz w:val="22"/>
-          <w:szCs w:val="22"/>
-        </w:rPr>
-        <w:t>9</w:t>
-      </w:r>
-      <w:r>
-        <w:rPr>
-          <w:spacing w:val="-2"/>
+        <w:tab/>
+      </w:r>
+      <w:r>
+        <w:rPr>
+          <w:sz w:val="22"/>
+          <w:szCs w:val="22"/>
+        </w:rPr>
+        <w:t>Prof.</w:t>
+      </w:r>
+      <w:r>
+        <w:rPr>
+          <w:spacing w:val="-5"/>
           <w:sz w:val="22"/>
           <w:szCs w:val="22"/>
         </w:rPr>
@@ -1581,11 +1911,11 @@
           <w:sz w:val="22"/>
           <w:szCs w:val="22"/>
         </w:rPr>
-        <w:t>–</w:t>
-      </w:r>
-      <w:r>
-        <w:rPr>
-          <w:spacing w:val="-1"/>
+        <w:t>Dr.</w:t>
+      </w:r>
+      <w:r>
+        <w:rPr>
+          <w:spacing w:val="-5"/>
           <w:sz w:val="22"/>
           <w:szCs w:val="22"/>
         </w:rPr>
@@ -1593,120 +1923,6 @@
       </w:r>
       <w:r>
         <w:rPr>
-          <w:spacing w:val="-2"/>
-          <w:sz w:val="22"/>
-          <w:szCs w:val="22"/>
-        </w:rPr>
-        <w:t>0</w:t>
-      </w:r>
-      <w:r>
-        <w:rPr>
-          <w:spacing w:val="-2"/>
-          <w:sz w:val="22"/>
-          <w:szCs w:val="22"/>
-        </w:rPr>
-        <w:t>6</w:t>
-      </w:r>
-      <w:r>
-        <w:rPr>
-          <w:spacing w:val="-2"/>
-          <w:sz w:val="22"/>
-          <w:szCs w:val="22"/>
-        </w:rPr>
-        <w:t>/20</w:t>
-      </w:r>
-      <w:r>
-        <w:rPr>
-          <w:spacing w:val="-2"/>
-          <w:sz w:val="22"/>
-          <w:szCs w:val="22"/>
-        </w:rPr>
-        <w:t>22</w:t>
-      </w:r>
-      <w:r>
-        <w:rPr>
-          <w:sz w:val="22"/>
-          <w:szCs w:val="22"/>
-        </w:rPr>
-        <w:tab/>
-      </w:r>
-      <w:r>
-        <w:rPr>
-          <w:sz w:val="22"/>
-          <w:szCs w:val="22"/>
-        </w:rPr>
-        <w:t>Department</w:t>
-      </w:r>
-      <w:r>
-        <w:rPr>
-          <w:spacing w:val="-7"/>
-          <w:sz w:val="22"/>
-          <w:szCs w:val="22"/>
-        </w:rPr>
-        <w:t xml:space="preserve"> </w:t>
-      </w:r>
-      <w:r>
-        <w:rPr>
-          <w:sz w:val="22"/>
-          <w:szCs w:val="22"/>
-        </w:rPr>
-        <w:t>of</w:t>
-      </w:r>
-      <w:r>
-        <w:rPr>
-          <w:spacing w:val="-5"/>
-          <w:sz w:val="22"/>
-          <w:szCs w:val="22"/>
-        </w:rPr>
-        <w:t xml:space="preserve"> </w:t>
-      </w:r>
-      <w:r>
-        <w:rPr>
-          <w:sz w:val="22"/>
-          <w:szCs w:val="22"/>
-        </w:rPr>
-        <w:t>Psychology</w:t>
-      </w:r>
-      <w:r>
-        <w:rPr>
-          <w:spacing w:val="-4"/>
-          <w:sz w:val="22"/>
-          <w:szCs w:val="22"/>
-        </w:rPr>
-        <w:t xml:space="preserve"> </w:t>
-      </w:r>
-      <w:r>
-        <w:rPr>
-          <w:sz w:val="22"/>
-          <w:szCs w:val="22"/>
-        </w:rPr>
-        <w:t>(Prof.</w:t>
-      </w:r>
-      <w:r>
-        <w:rPr>
-          <w:spacing w:val="-5"/>
-          <w:sz w:val="22"/>
-          <w:szCs w:val="22"/>
-        </w:rPr>
-        <w:t xml:space="preserve"> </w:t>
-      </w:r>
-      <w:r>
-        <w:rPr>
-          <w:sz w:val="22"/>
-          <w:szCs w:val="22"/>
-        </w:rPr>
-        <w:t>Dr.</w:t>
-      </w:r>
-      <w:r>
-        <w:rPr>
-          <w:spacing w:val="-5"/>
-          <w:sz w:val="22"/>
-          <w:szCs w:val="22"/>
-        </w:rPr>
-        <w:t xml:space="preserve"> </w:t>
-      </w:r>
-      <w:r>
-        <w:rPr>
           <w:sz w:val="22"/>
           <w:szCs w:val="22"/>
         </w:rPr>
@@ -1721,14 +1937,6 @@
         <w:t>Wisse</w:t>
       </w:r>
       <w:proofErr w:type="spellEnd"/>
-      <w:r>
-        <w:rPr>
-          <w:spacing w:val="-2"/>
-          <w:sz w:val="22"/>
-          <w:szCs w:val="22"/>
-        </w:rPr>
-        <w:t>)</w:t>
-      </w:r>
     </w:p>
     <w:p>
       <w:pPr>
@@ -1779,6 +1987,38 @@
         <w:tabs>
           <w:tab w:val="left" w:pos="3039"/>
         </w:tabs>
+        <w:spacing w:before="0"/>
+        <w:ind w:left="159"/>
+        <w:rPr>
+          <w:spacing w:val="-2"/>
+          <w:sz w:val="22"/>
+          <w:szCs w:val="22"/>
+        </w:rPr>
+      </w:pPr>
+      <w:r>
+        <w:rPr>
+          <w:spacing w:val="-2"/>
+          <w:sz w:val="22"/>
+          <w:szCs w:val="22"/>
+        </w:rPr>
+        <w:t>05/2018 – 04/2019</w:t>
+      </w:r>
+      <w:r>
+        <w:rPr>
+          <w:spacing w:val="-2"/>
+          <w:sz w:val="22"/>
+          <w:szCs w:val="22"/>
+        </w:rPr>
+        <w:tab/>
+        <w:t xml:space="preserve">Department of Organizational Psychology </w:t>
+      </w:r>
+    </w:p>
+    <w:p>
+      <w:pPr>
+        <w:pStyle w:val="BodyText"/>
+        <w:tabs>
+          <w:tab w:val="left" w:pos="3039"/>
+        </w:tabs>
         <w:spacing w:before="0" w:after="120"/>
         <w:ind w:left="159"/>
         <w:rPr>
@@ -1793,7 +2033,7 @@
           <w:sz w:val="22"/>
           <w:szCs w:val="22"/>
         </w:rPr>
-        <w:t>05/2018 – 04/2019</w:t>
+        <w:tab/>
       </w:r>
       <w:r>
         <w:rPr>
@@ -1801,8 +2041,7 @@
           <w:sz w:val="22"/>
           <w:szCs w:val="22"/>
         </w:rPr>
-        <w:tab/>
-        <w:t xml:space="preserve">Department of Organizational Psychology (Prof. Dr. Hannes </w:t>
+        <w:t xml:space="preserve">Prof. Dr. Hannes </w:t>
       </w:r>
       <w:proofErr w:type="spellStart"/>
       <w:r>
@@ -1814,14 +2053,6 @@
         <w:t>Zacher</w:t>
       </w:r>
       <w:proofErr w:type="spellEnd"/>
-      <w:r>
-        <w:rPr>
-          <w:spacing w:val="-2"/>
-          <w:sz w:val="22"/>
-          <w:szCs w:val="22"/>
-        </w:rPr>
-        <w:t>)</w:t>
-      </w:r>
     </w:p>
     <w:p>
       <w:pPr>
@@ -1872,6 +2103,38 @@
         <w:tabs>
           <w:tab w:val="left" w:pos="3039"/>
         </w:tabs>
+        <w:spacing w:before="0"/>
+        <w:ind w:left="3039" w:hanging="2880"/>
+        <w:rPr>
+          <w:spacing w:val="-2"/>
+          <w:sz w:val="22"/>
+          <w:szCs w:val="22"/>
+        </w:rPr>
+      </w:pPr>
+      <w:r>
+        <w:rPr>
+          <w:spacing w:val="-2"/>
+          <w:sz w:val="22"/>
+          <w:szCs w:val="22"/>
+        </w:rPr>
+        <w:t>05/2017 – 07/2018</w:t>
+      </w:r>
+      <w:r>
+        <w:rPr>
+          <w:spacing w:val="-2"/>
+          <w:sz w:val="22"/>
+          <w:szCs w:val="22"/>
+        </w:rPr>
+        <w:tab/>
+        <w:t xml:space="preserve">Department of Medical Psychology and Medical Sociology </w:t>
+      </w:r>
+    </w:p>
+    <w:p>
+      <w:pPr>
+        <w:pStyle w:val="BodyText"/>
+        <w:tabs>
+          <w:tab w:val="left" w:pos="3039"/>
+        </w:tabs>
         <w:spacing w:before="0" w:after="120"/>
         <w:ind w:left="3039" w:hanging="2880"/>
         <w:rPr>
@@ -1886,7 +2149,7 @@
           <w:sz w:val="22"/>
           <w:szCs w:val="22"/>
         </w:rPr>
-        <w:t>05/2017 – 07/2018</w:t>
+        <w:tab/>
       </w:r>
       <w:r>
         <w:rPr>
@@ -1894,17 +2157,7 @@
           <w:sz w:val="22"/>
           <w:szCs w:val="22"/>
         </w:rPr>
-        <w:tab/>
-        <w:t xml:space="preserve">Department of Medical Psychology and Medical Sociology (Prof. </w:t>
-      </w:r>
-      <w:r>
-        <w:rPr>
-          <w:spacing w:val="-2"/>
-          <w:sz w:val="22"/>
-          <w:szCs w:val="22"/>
-        </w:rPr>
-        <w:lastRenderedPageBreak/>
-        <w:t>Dr. Jochen Ernst)</w:t>
+        <w:t>Prof. Dr. Jochen Ernst</w:t>
       </w:r>
     </w:p>
     <w:p>
@@ -1994,7 +2247,38 @@
           <w:szCs w:val="22"/>
         </w:rPr>
         <w:tab/>
-        <w:t>Department of Social Psychology (Prof. Dr. Roland Deutsch)</w:t>
+        <w:t xml:space="preserve">Department of Social Psychology </w:t>
+      </w:r>
+    </w:p>
+    <w:p>
+      <w:pPr>
+        <w:pStyle w:val="BodyText"/>
+        <w:tabs>
+          <w:tab w:val="left" w:pos="3039"/>
+        </w:tabs>
+        <w:spacing w:before="0"/>
+        <w:ind w:left="3039" w:hanging="2879"/>
+        <w:rPr>
+          <w:spacing w:val="-2"/>
+          <w:sz w:val="22"/>
+          <w:szCs w:val="22"/>
+        </w:rPr>
+      </w:pPr>
+      <w:r>
+        <w:rPr>
+          <w:spacing w:val="-2"/>
+          <w:sz w:val="22"/>
+          <w:szCs w:val="22"/>
+        </w:rPr>
+        <w:tab/>
+      </w:r>
+      <w:r>
+        <w:rPr>
+          <w:spacing w:val="-2"/>
+          <w:sz w:val="22"/>
+          <w:szCs w:val="22"/>
+        </w:rPr>
+        <w:t>Prof. Dr. Roland Deutsch</w:t>
       </w:r>
     </w:p>
     <w:p>
@@ -2010,14 +2294,14 @@
         <w:ind w:left="142" w:firstLine="0"/>
         <w:rPr>
           <w:spacing w:val="-2"/>
-          <w:sz w:val="22"/>
-          <w:szCs w:val="22"/>
-        </w:rPr>
-      </w:pPr>
-      <w:r>
-        <w:rPr>
-          <w:sz w:val="22"/>
-          <w:szCs w:val="22"/>
+          <w:sz w:val="28"/>
+          <w:szCs w:val="28"/>
+        </w:rPr>
+      </w:pPr>
+      <w:r>
+        <w:rPr>
+          <w:sz w:val="28"/>
+          <w:szCs w:val="28"/>
         </w:rPr>
         <w:t>Publications</w:t>
       </w:r>
@@ -2028,6 +2312,7 @@
         <w:tabs>
           <w:tab w:val="left" w:pos="426"/>
         </w:tabs>
+        <w:spacing w:after="120"/>
         <w:ind w:left="425"/>
         <w:rPr>
           <w:b w:val="0"/>
@@ -2644,7 +2929,7 @@
         <w:tabs>
           <w:tab w:val="left" w:pos="426"/>
         </w:tabs>
-        <w:spacing w:before="120"/>
+        <w:spacing w:before="120" w:after="120"/>
         <w:ind w:left="425"/>
         <w:rPr>
           <w:b w:val="0"/>
@@ -3352,7 +3637,18 @@
           <w:sz w:val="22"/>
           <w:szCs w:val="22"/>
         </w:rPr>
-        <w:t>, E. (2024). Comparing preferences for skin cancer screening: AI-enabled app vs dermatologist. </w:t>
+        <w:t xml:space="preserve">, E. (2024). Comparing </w:t>
+      </w:r>
+      <w:r>
+        <w:rPr>
+          <w:b w:val="0"/>
+          <w:bCs w:val="0"/>
+          <w:color w:val="000000" w:themeColor="text1"/>
+          <w:sz w:val="22"/>
+          <w:szCs w:val="22"/>
+        </w:rPr>
+        <w:lastRenderedPageBreak/>
+        <w:t>preferences for skin cancer screening: AI-enabled app vs dermatologist. </w:t>
       </w:r>
       <w:r>
         <w:rPr>
@@ -3415,7 +3711,7 @@
         <w:tabs>
           <w:tab w:val="left" w:pos="426"/>
         </w:tabs>
-        <w:spacing w:before="120"/>
+        <w:spacing w:before="120" w:after="120"/>
         <w:ind w:left="425"/>
         <w:rPr>
           <w:b w:val="0"/>
@@ -3660,7 +3956,6 @@
           <w:szCs w:val="22"/>
           <w:lang w:val="en-DE"/>
         </w:rPr>
-        <w:lastRenderedPageBreak/>
         <w:t xml:space="preserve">Gaube, S., Walton, K., </w:t>
       </w:r>
       <w:r>
@@ -3795,7 +4090,7 @@
     <w:p>
       <w:pPr>
         <w:pStyle w:val="Heading1"/>
-        <w:spacing w:before="120"/>
+        <w:spacing w:before="120" w:after="120"/>
         <w:ind w:left="425"/>
         <w:rPr>
           <w:b w:val="0"/>
@@ -4044,7 +4339,7 @@
     <w:p>
       <w:pPr>
         <w:pStyle w:val="Heading1"/>
-        <w:spacing w:before="120"/>
+        <w:spacing w:before="120" w:after="120"/>
         <w:ind w:left="425"/>
         <w:rPr>
           <w:b w:val="0"/>
@@ -4151,7 +4446,7 @@
     <w:p>
       <w:pPr>
         <w:pStyle w:val="Heading1"/>
-        <w:spacing w:before="120"/>
+        <w:spacing w:before="120" w:after="120"/>
         <w:ind w:left="425"/>
         <w:rPr>
           <w:b w:val="0"/>
@@ -4359,14 +4654,14 @@
         <w:spacing w:before="360" w:after="240"/>
         <w:ind w:left="425"/>
         <w:rPr>
-          <w:sz w:val="22"/>
-          <w:szCs w:val="22"/>
-        </w:rPr>
-      </w:pPr>
-      <w:r>
-        <w:rPr>
-          <w:sz w:val="22"/>
-          <w:szCs w:val="22"/>
+          <w:sz w:val="28"/>
+          <w:szCs w:val="28"/>
+        </w:rPr>
+      </w:pPr>
+      <w:r>
+        <w:rPr>
+          <w:sz w:val="28"/>
+          <w:szCs w:val="28"/>
         </w:rPr>
         <w:t>Book Chapters</w:t>
       </w:r>
@@ -5044,35 +5339,36 @@
         <w:spacing w:before="360" w:after="240"/>
         <w:ind w:left="425"/>
         <w:rPr>
-          <w:sz w:val="22"/>
-          <w:szCs w:val="22"/>
-        </w:rPr>
-      </w:pPr>
-      <w:r>
-        <w:rPr>
-          <w:sz w:val="22"/>
-          <w:szCs w:val="22"/>
-        </w:rPr>
+          <w:sz w:val="28"/>
+          <w:szCs w:val="28"/>
+        </w:rPr>
+      </w:pPr>
+      <w:r>
+        <w:rPr>
+          <w:sz w:val="28"/>
+          <w:szCs w:val="28"/>
+        </w:rPr>
+        <w:lastRenderedPageBreak/>
         <w:t>Conference Contributions</w:t>
       </w:r>
       <w:r>
         <w:rPr>
-          <w:sz w:val="22"/>
-          <w:szCs w:val="22"/>
+          <w:sz w:val="28"/>
+          <w:szCs w:val="28"/>
         </w:rPr>
         <w:t xml:space="preserve"> (First or Senior</w:t>
       </w:r>
       <w:r>
         <w:rPr>
-          <w:sz w:val="22"/>
-          <w:szCs w:val="22"/>
+          <w:sz w:val="28"/>
+          <w:szCs w:val="28"/>
         </w:rPr>
         <w:t xml:space="preserve"> Author</w:t>
       </w:r>
       <w:r>
         <w:rPr>
-          <w:sz w:val="22"/>
-          <w:szCs w:val="22"/>
+          <w:sz w:val="28"/>
+          <w:szCs w:val="28"/>
         </w:rPr>
         <w:t>)</w:t>
       </w:r>
@@ -5080,7 +5376,7 @@
     <w:p>
       <w:pPr>
         <w:pStyle w:val="Heading1"/>
-        <w:spacing w:before="120" w:after="240"/>
+        <w:spacing w:before="120" w:after="120"/>
         <w:ind w:left="159" w:firstLine="0"/>
         <w:rPr>
           <w:b w:val="0"/>
@@ -5416,18 +5712,7 @@
           <w:sz w:val="22"/>
           <w:szCs w:val="22"/>
         </w:rPr>
-        <w:t xml:space="preserve">The </w:t>
-      </w:r>
-      <w:r>
-        <w:rPr>
-          <w:b w:val="0"/>
-          <w:bCs w:val="0"/>
-          <w:color w:val="000000" w:themeColor="text1"/>
-          <w:sz w:val="22"/>
-          <w:szCs w:val="22"/>
-        </w:rPr>
-        <w:lastRenderedPageBreak/>
-        <w:t>Intention to Use AI-Enabled Healthcare Tools from the Perspective of Healthcare Practitioners: A Meta-Analysis Based on the UTAUT, European Association of Work and Organizational Psychology (EAWOP), Katowice, Poland</w:t>
+        <w:t>The Intention to Use AI-Enabled Healthcare Tools from the Perspective of Healthcare Practitioners: A Meta-Analysis Based on the UTAUT, European Association of Work and Organizational Psychology (EAWOP), Katowice, Poland</w:t>
       </w:r>
       <w:r>
         <w:rPr>
@@ -5632,7 +5917,7 @@
     <w:p>
       <w:pPr>
         <w:pStyle w:val="Heading1"/>
-        <w:spacing w:before="120" w:after="240"/>
+        <w:spacing w:before="120" w:after="120"/>
         <w:ind w:left="159" w:firstLine="0"/>
         <w:rPr>
           <w:b w:val="0"/>
@@ -6373,8 +6658,8 @@
     <w:p>
       <w:pPr>
         <w:pStyle w:val="Heading1"/>
-        <w:spacing w:before="120" w:after="240"/>
-        <w:ind w:hanging="267"/>
+        <w:spacing w:before="120" w:after="120"/>
+        <w:ind w:left="425"/>
         <w:rPr>
           <w:b w:val="0"/>
           <w:bCs w:val="0"/>
@@ -6957,15 +7242,16 @@
         <w:spacing w:before="360" w:after="240"/>
         <w:ind w:left="425"/>
         <w:rPr>
-          <w:sz w:val="22"/>
-          <w:szCs w:val="22"/>
-        </w:rPr>
-      </w:pPr>
-      <w:r>
-        <w:rPr>
-          <w:sz w:val="22"/>
-          <w:szCs w:val="22"/>
-        </w:rPr>
+          <w:sz w:val="28"/>
+          <w:szCs w:val="28"/>
+        </w:rPr>
+      </w:pPr>
+      <w:r>
+        <w:rPr>
+          <w:sz w:val="28"/>
+          <w:szCs w:val="28"/>
+        </w:rPr>
+        <w:lastRenderedPageBreak/>
         <w:t>Research Funding</w:t>
       </w:r>
     </w:p>
@@ -7166,7 +7452,6 @@
         </w:rPr>
       </w:pPr>
       <w:r>
-        <w:lastRenderedPageBreak/>
         <w:t>02/2024 – 02/2025</w:t>
       </w:r>
       <w:r>
@@ -7696,75 +7981,75 @@
         <w:ind w:left="425"/>
         <w:rPr>
           <w:spacing w:val="-2"/>
-          <w:sz w:val="22"/>
-          <w:szCs w:val="22"/>
-        </w:rPr>
-      </w:pPr>
-      <w:r>
-        <w:rPr>
-          <w:sz w:val="22"/>
-          <w:szCs w:val="22"/>
+          <w:sz w:val="28"/>
+          <w:szCs w:val="28"/>
+        </w:rPr>
+      </w:pPr>
+      <w:r>
+        <w:rPr>
+          <w:sz w:val="28"/>
+          <w:szCs w:val="28"/>
         </w:rPr>
         <w:t>Supervision</w:t>
       </w:r>
       <w:r>
         <w:rPr>
           <w:spacing w:val="-4"/>
-          <w:sz w:val="22"/>
-          <w:szCs w:val="22"/>
+          <w:sz w:val="28"/>
+          <w:szCs w:val="28"/>
         </w:rPr>
         <w:t xml:space="preserve"> </w:t>
       </w:r>
       <w:r>
         <w:rPr>
-          <w:sz w:val="22"/>
-          <w:szCs w:val="22"/>
+          <w:sz w:val="28"/>
+          <w:szCs w:val="28"/>
         </w:rPr>
         <w:t>of</w:t>
       </w:r>
       <w:r>
         <w:rPr>
           <w:spacing w:val="-3"/>
-          <w:sz w:val="22"/>
-          <w:szCs w:val="22"/>
+          <w:sz w:val="28"/>
+          <w:szCs w:val="28"/>
         </w:rPr>
         <w:t xml:space="preserve"> </w:t>
       </w:r>
       <w:r>
         <w:rPr>
-          <w:sz w:val="22"/>
-          <w:szCs w:val="22"/>
+          <w:sz w:val="28"/>
+          <w:szCs w:val="28"/>
         </w:rPr>
         <w:t>J</w:t>
       </w:r>
       <w:r>
         <w:rPr>
-          <w:sz w:val="22"/>
-          <w:szCs w:val="22"/>
+          <w:sz w:val="28"/>
+          <w:szCs w:val="28"/>
         </w:rPr>
         <w:t>unior</w:t>
       </w:r>
       <w:r>
         <w:rPr>
           <w:spacing w:val="-2"/>
-          <w:sz w:val="22"/>
-          <w:szCs w:val="22"/>
+          <w:sz w:val="28"/>
+          <w:szCs w:val="28"/>
         </w:rPr>
         <w:t xml:space="preserve"> </w:t>
       </w:r>
       <w:r>
         <w:rPr>
           <w:spacing w:val="-2"/>
-          <w:sz w:val="22"/>
-          <w:szCs w:val="22"/>
+          <w:sz w:val="28"/>
+          <w:szCs w:val="28"/>
         </w:rPr>
         <w:t>R</w:t>
       </w:r>
       <w:r>
         <w:rPr>
           <w:spacing w:val="-2"/>
-          <w:sz w:val="22"/>
-          <w:szCs w:val="22"/>
+          <w:sz w:val="28"/>
+          <w:szCs w:val="28"/>
         </w:rPr>
         <w:t>esearchers</w:t>
       </w:r>
@@ -8302,6 +8587,7 @@
           <w:sz w:val="22"/>
           <w:szCs w:val="22"/>
         </w:rPr>
+        <w:lastRenderedPageBreak/>
         <w:t>09/2020</w:t>
       </w:r>
       <w:r>
@@ -8504,33 +8790,25 @@
         <w:ind w:left="425"/>
         <w:rPr>
           <w:spacing w:val="-2"/>
-          <w:sz w:val="22"/>
-          <w:szCs w:val="22"/>
+          <w:sz w:val="28"/>
+          <w:szCs w:val="28"/>
         </w:rPr>
       </w:pPr>
       <w:r>
         <w:rPr>
           <w:spacing w:val="-2"/>
-          <w:sz w:val="22"/>
-          <w:szCs w:val="22"/>
+          <w:sz w:val="28"/>
+          <w:szCs w:val="28"/>
         </w:rPr>
         <w:t>Teaching</w:t>
       </w:r>
       <w:r>
         <w:rPr>
           <w:spacing w:val="-5"/>
-          <w:sz w:val="22"/>
-          <w:szCs w:val="22"/>
+          <w:sz w:val="28"/>
+          <w:szCs w:val="28"/>
         </w:rPr>
         <w:t xml:space="preserve"> </w:t>
-      </w:r>
-      <w:r>
-        <w:rPr>
-          <w:spacing w:val="-2"/>
-          <w:sz w:val="22"/>
-          <w:szCs w:val="22"/>
-        </w:rPr>
-        <w:t>Activities</w:t>
       </w:r>
     </w:p>
     <w:p>
@@ -8606,18 +8884,8 @@
           <w:szCs w:val="22"/>
         </w:rPr>
         <w:tab/>
-        <w:t xml:space="preserve">Reproducible data analysis with R and Quarto | University of </w:t>
-      </w:r>
-      <w:proofErr w:type="spellStart"/>
-      <w:r>
-        <w:rPr>
-          <w:spacing w:val="-4"/>
-          <w:sz w:val="22"/>
-          <w:szCs w:val="22"/>
-        </w:rPr>
-        <w:t>Tromsø</w:t>
-      </w:r>
-      <w:proofErr w:type="spellEnd"/>
+        <w:t xml:space="preserve">Reproducible data analysis with R and Quarto </w:t>
+      </w:r>
     </w:p>
     <w:p>
       <w:pPr>
@@ -8628,21 +8896,14 @@
         <w:spacing w:before="0"/>
         <w:ind w:left="3039" w:right="438" w:hanging="2880"/>
         <w:rPr>
-          <w:sz w:val="22"/>
-          <w:szCs w:val="22"/>
-        </w:rPr>
-      </w:pPr>
-      <w:r>
-        <w:rPr>
           <w:spacing w:val="-4"/>
           <w:sz w:val="22"/>
           <w:szCs w:val="22"/>
         </w:rPr>
-        <w:lastRenderedPageBreak/>
-        <w:t>02/2024 – 02/2025</w:t>
-      </w:r>
-      <w:r>
-        <w:rPr>
+      </w:pPr>
+      <w:r>
+        <w:rPr>
+          <w:spacing w:val="-4"/>
           <w:sz w:val="22"/>
           <w:szCs w:val="22"/>
         </w:rPr>
@@ -8650,71 +8911,45 @@
       </w:r>
       <w:r>
         <w:rPr>
-          <w:sz w:val="22"/>
-          <w:szCs w:val="22"/>
-        </w:rPr>
-        <w:t xml:space="preserve">Conceptualization and development of nine </w:t>
-      </w:r>
-      <w:r>
-        <w:rPr>
-          <w:sz w:val="22"/>
-          <w:szCs w:val="22"/>
-        </w:rPr>
-        <w:t xml:space="preserve">learning </w:t>
-      </w:r>
-      <w:r>
-        <w:rPr>
-          <w:sz w:val="22"/>
-          <w:szCs w:val="22"/>
-        </w:rPr>
-        <w:t>units “</w:t>
-      </w:r>
-      <w:r>
-        <w:rPr>
-          <w:sz w:val="22"/>
-          <w:szCs w:val="22"/>
-          <w:lang w:val="en-DE"/>
-        </w:rPr>
-        <w:t>Reproducible Data Analysis in the Social Sciences: Training of Trainers and Workshop Series</w:t>
-      </w:r>
-      <w:r>
-        <w:rPr>
-          <w:sz w:val="22"/>
-          <w:szCs w:val="22"/>
-        </w:rPr>
-        <w:t>”</w:t>
-      </w:r>
-      <w:r>
+          <w:spacing w:val="-4"/>
+          <w:sz w:val="22"/>
+          <w:szCs w:val="22"/>
+        </w:rPr>
+        <w:t xml:space="preserve">University of </w:t>
+      </w:r>
+      <w:proofErr w:type="spellStart"/>
+      <w:r>
+        <w:rPr>
+          <w:spacing w:val="-4"/>
+          <w:sz w:val="22"/>
+          <w:szCs w:val="22"/>
+        </w:rPr>
+        <w:t>Tromsø</w:t>
+      </w:r>
+      <w:proofErr w:type="spellEnd"/>
+    </w:p>
+    <w:p>
+      <w:pPr>
+        <w:pStyle w:val="BodyText"/>
+        <w:tabs>
+          <w:tab w:val="left" w:pos="3039"/>
+        </w:tabs>
+        <w:spacing w:before="0"/>
+        <w:ind w:left="3039" w:right="438" w:hanging="2880"/>
         <w:rPr>
           <w:i/>
           <w:iCs/>
           <w:sz w:val="22"/>
           <w:szCs w:val="22"/>
         </w:rPr>
-        <w:t xml:space="preserve"> | </w:t>
-      </w:r>
-      <w:r>
-        <w:rPr>
-          <w:sz w:val="22"/>
-          <w:szCs w:val="22"/>
-        </w:rPr>
-        <w:t>Virtual University of Bavaria (</w:t>
-      </w:r>
-      <w:proofErr w:type="spellStart"/>
-      <w:r>
-        <w:rPr>
-          <w:sz w:val="22"/>
-          <w:szCs w:val="22"/>
-        </w:rPr>
-        <w:t>Virtuelle</w:t>
-      </w:r>
-      <w:proofErr w:type="spellEnd"/>
-      <w:r>
-        <w:rPr>
-          <w:sz w:val="22"/>
-          <w:szCs w:val="22"/>
-        </w:rPr>
-        <w:t xml:space="preserve"> Hochschule Bayern) </w:t>
+      </w:pPr>
+      <w:r>
+        <w:rPr>
+          <w:spacing w:val="-4"/>
+          <w:sz w:val="22"/>
+          <w:szCs w:val="22"/>
+        </w:rPr>
+        <w:t>02/2024 – 02/2025</w:t>
       </w:r>
       <w:r>
         <w:rPr>
@@ -8722,6 +8957,81 @@
           <w:szCs w:val="22"/>
         </w:rPr>
         <w:tab/>
+      </w:r>
+      <w:r>
+        <w:rPr>
+          <w:sz w:val="22"/>
+          <w:szCs w:val="22"/>
+        </w:rPr>
+        <w:t>L</w:t>
+      </w:r>
+      <w:r>
+        <w:rPr>
+          <w:sz w:val="22"/>
+          <w:szCs w:val="22"/>
+        </w:rPr>
+        <w:t xml:space="preserve">earning </w:t>
+      </w:r>
+      <w:r>
+        <w:rPr>
+          <w:sz w:val="22"/>
+          <w:szCs w:val="22"/>
+        </w:rPr>
+        <w:t>units “</w:t>
+      </w:r>
+      <w:r>
+        <w:rPr>
+          <w:sz w:val="22"/>
+          <w:szCs w:val="22"/>
+          <w:lang w:val="en-DE"/>
+        </w:rPr>
+        <w:t>Reproducible Data Analysis in the Social Sciences: Training of Trainers and Workshop Series</w:t>
+      </w:r>
+      <w:r>
+        <w:rPr>
+          <w:sz w:val="22"/>
+          <w:szCs w:val="22"/>
+        </w:rPr>
+        <w:t>”</w:t>
+      </w:r>
+      <w:r>
+        <w:rPr>
+          <w:i/>
+          <w:iCs/>
+          <w:sz w:val="22"/>
+          <w:szCs w:val="22"/>
+        </w:rPr>
+        <w:t xml:space="preserve"> </w:t>
+      </w:r>
+    </w:p>
+    <w:p>
+      <w:pPr>
+        <w:pStyle w:val="BodyText"/>
+        <w:tabs>
+          <w:tab w:val="left" w:pos="3039"/>
+        </w:tabs>
+        <w:spacing w:before="0"/>
+        <w:ind w:left="3039" w:right="438" w:hanging="2880"/>
+        <w:rPr>
+          <w:sz w:val="22"/>
+          <w:szCs w:val="22"/>
+        </w:rPr>
+      </w:pPr>
+      <w:r>
+        <w:rPr>
+          <w:i/>
+          <w:iCs/>
+          <w:sz w:val="22"/>
+          <w:szCs w:val="22"/>
+        </w:rPr>
+        <w:tab/>
+      </w:r>
+      <w:r>
+        <w:rPr>
+          <w:sz w:val="22"/>
+          <w:szCs w:val="22"/>
+        </w:rPr>
+        <w:t>Virtual University of Bavaria</w:t>
       </w:r>
     </w:p>
     <w:p>
@@ -8773,12 +9083,40 @@
         </w:rPr>
         <w:t xml:space="preserve"> </w:t>
       </w:r>
-      <w:r>
-        <w:rPr>
-          <w:sz w:val="22"/>
-          <w:szCs w:val="22"/>
-        </w:rPr>
-        <w:t>| LMU Munich</w:t>
+    </w:p>
+    <w:p>
+      <w:pPr>
+        <w:pStyle w:val="BodyText"/>
+        <w:tabs>
+          <w:tab w:val="left" w:pos="3039"/>
+        </w:tabs>
+        <w:spacing w:before="0"/>
+        <w:ind w:left="142" w:right="438" w:hanging="2880"/>
+        <w:rPr>
+          <w:sz w:val="22"/>
+          <w:szCs w:val="22"/>
+        </w:rPr>
+      </w:pPr>
+      <w:r>
+        <w:rPr>
+          <w:sz w:val="22"/>
+          <w:szCs w:val="22"/>
+        </w:rPr>
+        <w:tab/>
+      </w:r>
+      <w:r>
+        <w:rPr>
+          <w:sz w:val="22"/>
+          <w:szCs w:val="22"/>
+        </w:rPr>
+        <w:tab/>
+      </w:r>
+      <w:r>
+        <w:rPr>
+          <w:sz w:val="22"/>
+          <w:szCs w:val="22"/>
+        </w:rPr>
+        <w:t>LMU Munich</w:t>
       </w:r>
     </w:p>
     <w:p>
@@ -8914,7 +9252,35 @@
           <w:sz w:val="22"/>
           <w:szCs w:val="22"/>
         </w:rPr>
-        <w:t>uarto | Kurt-Lewin-Institute (KLI) for graduate training</w:t>
+        <w:t xml:space="preserve">uarto </w:t>
+      </w:r>
+    </w:p>
+    <w:p>
+      <w:pPr>
+        <w:pStyle w:val="BodyText"/>
+        <w:tabs>
+          <w:tab w:val="left" w:pos="3039"/>
+        </w:tabs>
+        <w:spacing w:before="0"/>
+        <w:ind w:left="3040" w:right="66" w:hanging="2880"/>
+        <w:rPr>
+          <w:sz w:val="22"/>
+          <w:szCs w:val="22"/>
+        </w:rPr>
+      </w:pPr>
+      <w:r>
+        <w:rPr>
+          <w:sz w:val="22"/>
+          <w:szCs w:val="22"/>
+        </w:rPr>
+        <w:tab/>
+      </w:r>
+      <w:r>
+        <w:rPr>
+          <w:sz w:val="22"/>
+          <w:szCs w:val="22"/>
+        </w:rPr>
+        <w:t>Kurt-Lewin-Institute (KLI) for graduate training</w:t>
       </w:r>
     </w:p>
     <w:p>
@@ -8967,7 +9333,7 @@
           <w:lang w:val="de-DE"/>
         </w:rPr>
         <w:tab/>
-        <w:t>Seminar Exzellent führen. Führend forschen | LMU Munich</w:t>
+        <w:t xml:space="preserve">Seminar Exzellent führen. Führend forschen </w:t>
       </w:r>
     </w:p>
     <w:p>
@@ -8979,6 +9345,38 @@
         <w:spacing w:before="0"/>
         <w:ind w:left="3040" w:right="438" w:hanging="2880"/>
         <w:rPr>
+          <w:spacing w:val="-4"/>
+          <w:sz w:val="22"/>
+          <w:szCs w:val="22"/>
+        </w:rPr>
+      </w:pPr>
+      <w:r>
+        <w:rPr>
+          <w:spacing w:val="-4"/>
+          <w:sz w:val="22"/>
+          <w:szCs w:val="22"/>
+          <w:lang w:val="de-DE"/>
+        </w:rPr>
+        <w:tab/>
+      </w:r>
+      <w:r>
+        <w:rPr>
+          <w:spacing w:val="-4"/>
+          <w:sz w:val="22"/>
+          <w:szCs w:val="22"/>
+        </w:rPr>
+        <w:t>LMU Munich</w:t>
+      </w:r>
+    </w:p>
+    <w:p>
+      <w:pPr>
+        <w:pStyle w:val="BodyText"/>
+        <w:tabs>
+          <w:tab w:val="left" w:pos="3039"/>
+        </w:tabs>
+        <w:spacing w:before="0"/>
+        <w:ind w:left="3040" w:right="438" w:hanging="2880"/>
+        <w:rPr>
           <w:sz w:val="22"/>
           <w:szCs w:val="22"/>
         </w:rPr>
@@ -9006,12 +9404,33 @@
         </w:rPr>
         <w:t xml:space="preserve"> workshop</w:t>
       </w:r>
-      <w:r>
-        <w:rPr>
-          <w:sz w:val="22"/>
-          <w:szCs w:val="22"/>
-        </w:rPr>
-        <w:t xml:space="preserve"> | LMU Munich</w:t>
+    </w:p>
+    <w:p>
+      <w:pPr>
+        <w:pStyle w:val="BodyText"/>
+        <w:tabs>
+          <w:tab w:val="left" w:pos="3039"/>
+        </w:tabs>
+        <w:spacing w:before="0"/>
+        <w:ind w:left="3040" w:right="438" w:hanging="2880"/>
+        <w:rPr>
+          <w:sz w:val="22"/>
+          <w:szCs w:val="22"/>
+        </w:rPr>
+      </w:pPr>
+      <w:r>
+        <w:rPr>
+          <w:sz w:val="22"/>
+          <w:szCs w:val="22"/>
+        </w:rPr>
+        <w:tab/>
+      </w:r>
+      <w:r>
+        <w:rPr>
+          <w:sz w:val="22"/>
+          <w:szCs w:val="22"/>
+        </w:rPr>
+        <w:t>LMU Munich</w:t>
       </w:r>
     </w:p>
     <w:p>
@@ -9064,14 +9483,114 @@
           <w:szCs w:val="22"/>
           <w:lang w:val="en-DE"/>
         </w:rPr>
-        <w:t xml:space="preserve">Markdown </w:t>
-      </w:r>
-      <w:r>
-        <w:rPr>
-          <w:sz w:val="22"/>
-          <w:szCs w:val="22"/>
-        </w:rPr>
-        <w:t>| LMU Munich</w:t>
+        <w:t>Markdown</w:t>
+      </w:r>
+    </w:p>
+    <w:p>
+      <w:pPr>
+        <w:pStyle w:val="BodyText"/>
+        <w:tabs>
+          <w:tab w:val="left" w:pos="3039"/>
+        </w:tabs>
+        <w:spacing w:before="0"/>
+        <w:ind w:left="3040" w:right="66" w:hanging="2880"/>
+        <w:rPr>
+          <w:sz w:val="22"/>
+          <w:szCs w:val="22"/>
+          <w:lang w:val="en-DE"/>
+        </w:rPr>
+      </w:pPr>
+      <w:r>
+        <w:rPr>
+          <w:sz w:val="22"/>
+          <w:szCs w:val="22"/>
+          <w:lang w:val="en-DE"/>
+        </w:rPr>
+        <w:tab/>
+      </w:r>
+      <w:r>
+        <w:rPr>
+          <w:sz w:val="22"/>
+          <w:szCs w:val="22"/>
+        </w:rPr>
+        <w:t>LMU Munich</w:t>
+      </w:r>
+    </w:p>
+    <w:p>
+      <w:pPr>
+        <w:pStyle w:val="Heading2"/>
+        <w:tabs>
+          <w:tab w:val="left" w:pos="3039"/>
+        </w:tabs>
+        <w:ind w:left="3039" w:hanging="2880"/>
+        <w:rPr>
+          <w:rFonts w:ascii="Arial MT" w:eastAsia="Arial MT" w:hAnsi="Arial MT" w:cs="Arial MT"/>
+          <w:b w:val="0"/>
+          <w:bCs w:val="0"/>
+          <w:sz w:val="22"/>
+          <w:szCs w:val="22"/>
+        </w:rPr>
+      </w:pPr>
+      <w:r>
+        <w:rPr>
+          <w:rFonts w:ascii="Arial MT" w:eastAsia="Arial MT" w:hAnsi="Arial MT" w:cs="Arial MT"/>
+          <w:b w:val="0"/>
+          <w:bCs w:val="0"/>
+          <w:sz w:val="22"/>
+          <w:szCs w:val="22"/>
+        </w:rPr>
+        <w:t>02/2022</w:t>
+      </w:r>
+      <w:r>
+        <w:rPr>
+          <w:rFonts w:ascii="Arial MT" w:eastAsia="Arial MT" w:hAnsi="Arial MT" w:cs="Arial MT"/>
+          <w:b w:val="0"/>
+          <w:bCs w:val="0"/>
+          <w:sz w:val="22"/>
+          <w:szCs w:val="22"/>
+        </w:rPr>
+        <w:tab/>
+      </w:r>
+      <w:r>
+        <w:rPr>
+          <w:rFonts w:ascii="Arial MT" w:eastAsia="Arial MT" w:hAnsi="Arial MT" w:cs="Arial MT"/>
+          <w:b w:val="0"/>
+          <w:bCs w:val="0"/>
+          <w:sz w:val="22"/>
+          <w:szCs w:val="22"/>
+          <w:lang w:val="en-DE"/>
+        </w:rPr>
+        <w:t>Data analysis with R</w:t>
+      </w:r>
+      <w:r>
+        <w:rPr>
+          <w:rFonts w:ascii="Arial MT" w:eastAsia="Arial MT" w:hAnsi="Arial MT" w:cs="Arial MT"/>
+          <w:b w:val="0"/>
+          <w:bCs w:val="0"/>
+          <w:sz w:val="22"/>
+          <w:szCs w:val="22"/>
+        </w:rPr>
+        <w:t xml:space="preserve"> </w:t>
+      </w:r>
+      <w:r>
+        <w:rPr>
+          <w:rFonts w:ascii="Arial MT" w:eastAsia="Arial MT" w:hAnsi="Arial MT" w:cs="Arial MT"/>
+          <w:b w:val="0"/>
+          <w:bCs w:val="0"/>
+          <w:sz w:val="22"/>
+          <w:szCs w:val="22"/>
+          <w:lang w:val="en-DE"/>
+        </w:rPr>
+        <w:t>Markdown, LatTex, and Github</w:t>
+      </w:r>
+      <w:r>
+        <w:rPr>
+          <w:rFonts w:ascii="Arial MT" w:eastAsia="Arial MT" w:hAnsi="Arial MT" w:cs="Arial MT"/>
+          <w:sz w:val="22"/>
+          <w:szCs w:val="22"/>
+          <w:lang w:val="en-DE"/>
+        </w:rPr>
+        <w:t xml:space="preserve"> </w:t>
       </w:r>
     </w:p>
     <w:p>
@@ -9084,9 +9603,10 @@
         <w:ind w:left="3039" w:hanging="2880"/>
         <w:rPr>
           <w:rFonts w:ascii="Arial MT" w:eastAsia="Arial MT" w:hAnsi="Arial MT" w:cs="Arial MT"/>
-          <w:sz w:val="22"/>
-          <w:szCs w:val="22"/>
-          <w:lang w:val="en-DE"/>
+          <w:b w:val="0"/>
+          <w:bCs w:val="0"/>
+          <w:sz w:val="22"/>
+          <w:szCs w:val="22"/>
         </w:rPr>
       </w:pPr>
       <w:r>
@@ -9096,8 +9616,9 @@
           <w:bCs w:val="0"/>
           <w:sz w:val="22"/>
           <w:szCs w:val="22"/>
-        </w:rPr>
-        <w:t>02/2022</w:t>
+          <w:lang w:val="en-DE"/>
+        </w:rPr>
+        <w:tab/>
       </w:r>
       <w:r>
         <w:rPr>
@@ -9107,123 +9628,46 @@
           <w:sz w:val="22"/>
           <w:szCs w:val="22"/>
         </w:rPr>
+        <w:t>Kurt-Lewin-Institute (KLI) for graduate training</w:t>
+      </w:r>
+    </w:p>
+    <w:p>
+      <w:pPr>
+        <w:pStyle w:val="Heading2"/>
+        <w:tabs>
+          <w:tab w:val="left" w:pos="3039"/>
+        </w:tabs>
+        <w:spacing w:after="120"/>
+        <w:ind w:left="3039" w:hanging="2880"/>
+        <w:rPr>
+          <w:rFonts w:ascii="Arial MT" w:eastAsia="Arial MT" w:hAnsi="Arial MT" w:cs="Arial MT"/>
+          <w:sz w:val="22"/>
+          <w:szCs w:val="22"/>
+          <w:lang w:val="en-DE"/>
+        </w:rPr>
+      </w:pPr>
+      <w:r>
+        <w:rPr>
+          <w:spacing w:val="-2"/>
+          <w:sz w:val="22"/>
+          <w:szCs w:val="22"/>
+        </w:rPr>
+        <w:t>Seminars</w:t>
+      </w:r>
+      <w:r>
+        <w:rPr>
+          <w:spacing w:val="-2"/>
+          <w:sz w:val="22"/>
+          <w:szCs w:val="22"/>
+        </w:rPr>
+        <w:t xml:space="preserve"> for students</w:t>
+      </w:r>
+      <w:r>
+        <w:rPr>
+          <w:sz w:val="22"/>
+          <w:szCs w:val="22"/>
+        </w:rPr>
         <w:tab/>
-      </w:r>
-      <w:r>
-        <w:rPr>
-          <w:rFonts w:ascii="Arial MT" w:eastAsia="Arial MT" w:hAnsi="Arial MT" w:cs="Arial MT"/>
-          <w:b w:val="0"/>
-          <w:bCs w:val="0"/>
-          <w:sz w:val="22"/>
-          <w:szCs w:val="22"/>
-          <w:lang w:val="en-DE"/>
-        </w:rPr>
-        <w:t>Data analysis with R</w:t>
-      </w:r>
-      <w:r>
-        <w:rPr>
-          <w:rFonts w:ascii="Arial MT" w:eastAsia="Arial MT" w:hAnsi="Arial MT" w:cs="Arial MT"/>
-          <w:b w:val="0"/>
-          <w:bCs w:val="0"/>
-          <w:sz w:val="22"/>
-          <w:szCs w:val="22"/>
-        </w:rPr>
-        <w:t xml:space="preserve"> </w:t>
-      </w:r>
-      <w:r>
-        <w:rPr>
-          <w:rFonts w:ascii="Arial MT" w:eastAsia="Arial MT" w:hAnsi="Arial MT" w:cs="Arial MT"/>
-          <w:b w:val="0"/>
-          <w:bCs w:val="0"/>
-          <w:sz w:val="22"/>
-          <w:szCs w:val="22"/>
-          <w:lang w:val="en-DE"/>
-        </w:rPr>
-        <w:t>Markdown, LatTex, and Github</w:t>
-      </w:r>
-      <w:r>
-        <w:rPr>
-          <w:rFonts w:ascii="Arial MT" w:eastAsia="Arial MT" w:hAnsi="Arial MT" w:cs="Arial MT"/>
-          <w:sz w:val="22"/>
-          <w:szCs w:val="22"/>
-          <w:lang w:val="en-DE"/>
-        </w:rPr>
-        <w:t xml:space="preserve"> </w:t>
-      </w:r>
-      <w:r>
-        <w:rPr>
-          <w:rFonts w:ascii="Arial MT" w:eastAsia="Arial MT" w:hAnsi="Arial MT" w:cs="Arial MT"/>
-          <w:b w:val="0"/>
-          <w:bCs w:val="0"/>
-          <w:sz w:val="22"/>
-          <w:szCs w:val="22"/>
-        </w:rPr>
-        <w:t>| Kurt-Lewin-Institute (KLI) for graduate training</w:t>
-      </w:r>
-      <w:r>
-        <w:rPr>
-          <w:sz w:val="22"/>
-          <w:szCs w:val="22"/>
-        </w:rPr>
-        <w:tab/>
-      </w:r>
-    </w:p>
-    <w:p>
-      <w:pPr>
-        <w:pStyle w:val="Heading2"/>
-        <w:tabs>
-          <w:tab w:val="left" w:pos="3039"/>
-        </w:tabs>
-        <w:rPr>
-          <w:sz w:val="22"/>
-          <w:szCs w:val="22"/>
-        </w:rPr>
-      </w:pPr>
-      <w:r>
-        <w:rPr>
-          <w:spacing w:val="-2"/>
-          <w:sz w:val="22"/>
-          <w:szCs w:val="22"/>
-        </w:rPr>
-        <w:t>Seminars</w:t>
-      </w:r>
-      <w:r>
-        <w:rPr>
-          <w:spacing w:val="-2"/>
-          <w:sz w:val="22"/>
-          <w:szCs w:val="22"/>
-        </w:rPr>
-        <w:t xml:space="preserve"> for students</w:t>
-      </w:r>
-      <w:r>
-        <w:rPr>
-          <w:sz w:val="22"/>
-          <w:szCs w:val="22"/>
-        </w:rPr>
-        <w:tab/>
-      </w:r>
-      <w:r>
-        <w:rPr>
-          <w:sz w:val="22"/>
-          <w:szCs w:val="22"/>
-        </w:rPr>
-        <w:t>Bachelor’s</w:t>
-      </w:r>
-      <w:r>
-        <w:rPr>
-          <w:spacing w:val="-4"/>
-          <w:sz w:val="22"/>
-          <w:szCs w:val="22"/>
-        </w:rPr>
-        <w:t xml:space="preserve"> </w:t>
-      </w:r>
-      <w:r>
-        <w:rPr>
-          <w:spacing w:val="-2"/>
-          <w:sz w:val="22"/>
-          <w:szCs w:val="22"/>
-        </w:rPr>
-        <w:t>Level</w:t>
       </w:r>
       <w:r>
         <w:rPr>
@@ -9267,7 +9711,7 @@
           <w:sz w:val="22"/>
           <w:szCs w:val="22"/>
         </w:rPr>
-        <w:t>Statistics III | University of Groningen</w:t>
+        <w:t xml:space="preserve">Statistics III </w:t>
       </w:r>
     </w:p>
     <w:p>
@@ -9279,27 +9723,83 @@
         <w:spacing w:before="0"/>
         <w:ind w:left="160"/>
         <w:rPr>
+          <w:sz w:val="22"/>
+          <w:szCs w:val="22"/>
+        </w:rPr>
+      </w:pPr>
+      <w:r>
+        <w:rPr>
+          <w:sz w:val="22"/>
+          <w:szCs w:val="22"/>
+        </w:rPr>
+        <w:tab/>
+      </w:r>
+      <w:r>
+        <w:rPr>
+          <w:sz w:val="22"/>
+          <w:szCs w:val="22"/>
+        </w:rPr>
+        <w:t>University of Groningen</w:t>
+      </w:r>
+    </w:p>
+    <w:p>
+      <w:pPr>
+        <w:pStyle w:val="BodyText"/>
+        <w:tabs>
+          <w:tab w:val="left" w:pos="3039"/>
+        </w:tabs>
+        <w:spacing w:before="0"/>
+        <w:ind w:left="160"/>
+        <w:rPr>
+          <w:sz w:val="22"/>
+          <w:szCs w:val="22"/>
+        </w:rPr>
+      </w:pPr>
+      <w:r>
+        <w:rPr>
           <w:spacing w:val="-4"/>
           <w:sz w:val="22"/>
           <w:szCs w:val="22"/>
         </w:rPr>
-      </w:pPr>
+        <w:t>20</w:t>
+      </w:r>
       <w:r>
         <w:rPr>
           <w:spacing w:val="-4"/>
           <w:sz w:val="22"/>
           <w:szCs w:val="22"/>
         </w:rPr>
-        <w:t>20</w:t>
-      </w:r>
-      <w:r>
+        <w:t>20 – 2021</w:t>
+      </w:r>
+      <w:r>
+        <w:rPr>
+          <w:sz w:val="22"/>
+          <w:szCs w:val="22"/>
+        </w:rPr>
+        <w:tab/>
+      </w:r>
+      <w:r>
+        <w:rPr>
+          <w:sz w:val="22"/>
+          <w:szCs w:val="22"/>
+        </w:rPr>
+        <w:t xml:space="preserve">Statistics II </w:t>
+      </w:r>
+    </w:p>
+    <w:p>
+      <w:pPr>
+        <w:pStyle w:val="BodyText"/>
+        <w:tabs>
+          <w:tab w:val="left" w:pos="3039"/>
+        </w:tabs>
+        <w:spacing w:before="0"/>
+        <w:ind w:left="160"/>
         <w:rPr>
           <w:spacing w:val="-4"/>
           <w:sz w:val="22"/>
           <w:szCs w:val="22"/>
         </w:rPr>
-        <w:t>20 – 2021</w:t>
-      </w:r>
+      </w:pPr>
       <w:r>
         <w:rPr>
           <w:sz w:val="22"/>
@@ -9312,7 +9812,7 @@
           <w:sz w:val="22"/>
           <w:szCs w:val="22"/>
         </w:rPr>
-        <w:t>Statistics II | University of Groningen</w:t>
+        <w:t>University of Groningen</w:t>
       </w:r>
     </w:p>
     <w:p>
@@ -9368,7 +9868,35 @@
           <w:sz w:val="22"/>
           <w:szCs w:val="22"/>
         </w:rPr>
-        <w:t>Research Practicum | University of Groningen</w:t>
+        <w:t xml:space="preserve">Research Practicum </w:t>
+      </w:r>
+    </w:p>
+    <w:p>
+      <w:pPr>
+        <w:pStyle w:val="BodyText"/>
+        <w:tabs>
+          <w:tab w:val="left" w:pos="3039"/>
+        </w:tabs>
+        <w:spacing w:before="0"/>
+        <w:ind w:left="3040" w:right="913" w:hanging="2880"/>
+        <w:rPr>
+          <w:sz w:val="22"/>
+          <w:szCs w:val="22"/>
+        </w:rPr>
+      </w:pPr>
+      <w:r>
+        <w:rPr>
+          <w:sz w:val="22"/>
+          <w:szCs w:val="22"/>
+        </w:rPr>
+        <w:tab/>
+      </w:r>
+      <w:r>
+        <w:rPr>
+          <w:sz w:val="22"/>
+          <w:szCs w:val="22"/>
+        </w:rPr>
+        <w:t>University of Groningen</w:t>
       </w:r>
     </w:p>
     <w:p>
@@ -9380,26 +9908,54 @@
         <w:spacing w:before="0"/>
         <w:ind w:left="3040" w:right="1113" w:hanging="2880"/>
         <w:rPr>
+          <w:sz w:val="22"/>
+          <w:szCs w:val="22"/>
+        </w:rPr>
+      </w:pPr>
+      <w:r>
+        <w:rPr>
           <w:spacing w:val="-4"/>
           <w:sz w:val="22"/>
           <w:szCs w:val="22"/>
         </w:rPr>
-      </w:pPr>
-      <w:r>
+        <w:t>2019 – 2020</w:t>
+      </w:r>
+      <w:r>
+        <w:rPr>
+          <w:sz w:val="22"/>
+          <w:szCs w:val="22"/>
+        </w:rPr>
+        <w:tab/>
+        <w:t xml:space="preserve">Academic Skills </w:t>
+      </w:r>
+    </w:p>
+    <w:p>
+      <w:pPr>
+        <w:pStyle w:val="BodyText"/>
+        <w:tabs>
+          <w:tab w:val="left" w:pos="3039"/>
+        </w:tabs>
+        <w:spacing w:before="0"/>
+        <w:ind w:left="3040" w:right="1113" w:hanging="2880"/>
         <w:rPr>
           <w:spacing w:val="-4"/>
           <w:sz w:val="22"/>
           <w:szCs w:val="22"/>
         </w:rPr>
-        <w:t>2019 – 2020</w:t>
-      </w:r>
+      </w:pPr>
       <w:r>
         <w:rPr>
           <w:sz w:val="22"/>
           <w:szCs w:val="22"/>
         </w:rPr>
         <w:tab/>
-        <w:t>Academic Skills | University of Groningen</w:t>
+      </w:r>
+      <w:r>
+        <w:rPr>
+          <w:sz w:val="22"/>
+          <w:szCs w:val="22"/>
+        </w:rPr>
+        <w:t>University of Groningen</w:t>
       </w:r>
     </w:p>
     <w:p>
@@ -9414,14 +9970,14 @@
         <w:spacing w:before="360" w:after="240"/>
         <w:ind w:left="425"/>
         <w:rPr>
-          <w:sz w:val="22"/>
-          <w:szCs w:val="22"/>
-        </w:rPr>
-      </w:pPr>
-      <w:r>
-        <w:rPr>
-          <w:sz w:val="22"/>
-          <w:szCs w:val="22"/>
+          <w:sz w:val="28"/>
+          <w:szCs w:val="28"/>
+        </w:rPr>
+      </w:pPr>
+      <w:r>
+        <w:rPr>
+          <w:sz w:val="28"/>
+          <w:szCs w:val="28"/>
         </w:rPr>
         <w:t>Invited Talks</w:t>
       </w:r>
@@ -9440,6 +9996,7 @@
           <w:spacing w:val="-4"/>
           <w:sz w:val="22"/>
           <w:szCs w:val="22"/>
+          <w:lang w:val="en-DE"/>
         </w:rPr>
       </w:pPr>
       <w:r>
@@ -9557,28 +10114,6 @@
         </w:rPr>
         <w:t>daptation</w:t>
       </w:r>
-      <w:r>
-        <w:rPr>
-          <w:rFonts w:asciiTheme="minorBidi" w:hAnsiTheme="minorBidi" w:cstheme="minorBidi"/>
-          <w:color w:val="000000" w:themeColor="text1"/>
-          <w:spacing w:val="-4"/>
-          <w:sz w:val="22"/>
-          <w:szCs w:val="22"/>
-        </w:rPr>
-        <w:t xml:space="preserve">. Invited talk | University of </w:t>
-      </w:r>
-      <w:proofErr w:type="spellStart"/>
-      <w:r>
-        <w:rPr>
-          <w:rFonts w:asciiTheme="minorBidi" w:hAnsiTheme="minorBidi" w:cstheme="minorBidi"/>
-          <w:color w:val="000000" w:themeColor="text1"/>
-          <w:spacing w:val="-4"/>
-          <w:sz w:val="22"/>
-          <w:szCs w:val="22"/>
-        </w:rPr>
-        <w:t>Tromsø</w:t>
-      </w:r>
-      <w:proofErr w:type="spellEnd"/>
     </w:p>
     <w:p>
       <w:pPr>
@@ -9604,6 +10139,55 @@
           <w:sz w:val="22"/>
           <w:szCs w:val="22"/>
         </w:rPr>
+        <w:tab/>
+      </w:r>
+      <w:r>
+        <w:rPr>
+          <w:rFonts w:asciiTheme="minorBidi" w:hAnsiTheme="minorBidi" w:cstheme="minorBidi"/>
+          <w:color w:val="000000" w:themeColor="text1"/>
+          <w:spacing w:val="-4"/>
+          <w:sz w:val="22"/>
+          <w:szCs w:val="22"/>
+        </w:rPr>
+        <w:t xml:space="preserve">University of </w:t>
+      </w:r>
+      <w:proofErr w:type="spellStart"/>
+      <w:r>
+        <w:rPr>
+          <w:rFonts w:asciiTheme="minorBidi" w:hAnsiTheme="minorBidi" w:cstheme="minorBidi"/>
+          <w:color w:val="000000" w:themeColor="text1"/>
+          <w:spacing w:val="-4"/>
+          <w:sz w:val="22"/>
+          <w:szCs w:val="22"/>
+        </w:rPr>
+        <w:t>Tromsø</w:t>
+      </w:r>
+      <w:proofErr w:type="spellEnd"/>
+    </w:p>
+    <w:p>
+      <w:pPr>
+        <w:pStyle w:val="BodyText"/>
+        <w:tabs>
+          <w:tab w:val="left" w:pos="3039"/>
+        </w:tabs>
+        <w:spacing w:before="0"/>
+        <w:ind w:left="3039" w:right="438" w:hanging="2880"/>
+        <w:rPr>
+          <w:rFonts w:asciiTheme="minorBidi" w:hAnsiTheme="minorBidi" w:cstheme="minorBidi"/>
+          <w:color w:val="000000" w:themeColor="text1"/>
+          <w:spacing w:val="-4"/>
+          <w:sz w:val="22"/>
+          <w:szCs w:val="22"/>
+        </w:rPr>
+      </w:pPr>
+      <w:r>
+        <w:rPr>
+          <w:rFonts w:asciiTheme="minorBidi" w:hAnsiTheme="minorBidi" w:cstheme="minorBidi"/>
+          <w:color w:val="000000" w:themeColor="text1"/>
+          <w:spacing w:val="-4"/>
+          <w:sz w:val="22"/>
+          <w:szCs w:val="22"/>
+        </w:rPr>
         <w:t>03/2025</w:t>
       </w:r>
       <w:r>
@@ -9625,7 +10209,15 @@
         </w:rPr>
         <w:t>Exploring the landscape of AI-enabled clinical decision support systems (AI-CDSS) in mental healthcare: An analysis of patents and commercial products</w:t>
       </w:r>
-      <w:r>
+    </w:p>
+    <w:p>
+      <w:pPr>
+        <w:pStyle w:val="BodyText"/>
+        <w:tabs>
+          <w:tab w:val="left" w:pos="3039"/>
+        </w:tabs>
+        <w:spacing w:before="0"/>
+        <w:ind w:left="3039" w:right="438" w:hanging="2880"/>
         <w:rPr>
           <w:rFonts w:asciiTheme="minorBidi" w:hAnsiTheme="minorBidi" w:cstheme="minorBidi"/>
           <w:color w:val="000000" w:themeColor="text1"/>
@@ -9633,7 +10225,26 @@
           <w:sz w:val="22"/>
           <w:szCs w:val="22"/>
         </w:rPr>
-        <w:t xml:space="preserve">. Invited talk | University of </w:t>
+      </w:pPr>
+      <w:r>
+        <w:rPr>
+          <w:rFonts w:asciiTheme="minorBidi" w:hAnsiTheme="minorBidi" w:cstheme="minorBidi"/>
+          <w:color w:val="000000" w:themeColor="text1"/>
+          <w:spacing w:val="-4"/>
+          <w:sz w:val="22"/>
+          <w:szCs w:val="22"/>
+        </w:rPr>
+        <w:tab/>
+      </w:r>
+      <w:r>
+        <w:rPr>
+          <w:rFonts w:asciiTheme="minorBidi" w:hAnsiTheme="minorBidi" w:cstheme="minorBidi"/>
+          <w:color w:val="000000" w:themeColor="text1"/>
+          <w:spacing w:val="-4"/>
+          <w:sz w:val="22"/>
+          <w:szCs w:val="22"/>
+        </w:rPr>
+        <w:t xml:space="preserve">University of </w:t>
       </w:r>
       <w:proofErr w:type="spellStart"/>
       <w:r>
@@ -9690,18 +10301,25 @@
           <w:sz w:val="22"/>
           <w:szCs w:val="22"/>
         </w:rPr>
-        <w:t>. Invited talk</w:t>
-      </w:r>
-      <w:r>
+        <w:t xml:space="preserve"> </w:t>
+      </w:r>
+    </w:p>
+    <w:p>
+      <w:pPr>
+        <w:pStyle w:val="BodyText"/>
+        <w:tabs>
+          <w:tab w:val="left" w:pos="3039"/>
+        </w:tabs>
+        <w:spacing w:before="0"/>
+        <w:ind w:left="3039" w:hanging="2879"/>
         <w:rPr>
           <w:rFonts w:asciiTheme="minorBidi" w:hAnsiTheme="minorBidi" w:cstheme="minorBidi"/>
           <w:color w:val="000000" w:themeColor="text1"/>
-          <w:spacing w:val="-2"/>
-          <w:sz w:val="22"/>
-          <w:szCs w:val="22"/>
-        </w:rPr>
-        <w:t xml:space="preserve"> </w:t>
-      </w:r>
+          <w:spacing w:val="-3"/>
+          <w:sz w:val="22"/>
+          <w:szCs w:val="22"/>
+        </w:rPr>
+      </w:pPr>
       <w:r>
         <w:rPr>
           <w:rFonts w:asciiTheme="minorBidi" w:hAnsiTheme="minorBidi" w:cstheme="minorBidi"/>
@@ -9709,7 +10327,7 @@
           <w:sz w:val="22"/>
           <w:szCs w:val="22"/>
         </w:rPr>
-        <w:t>|</w:t>
+        <w:tab/>
       </w:r>
       <w:r>
         <w:rPr>
@@ -9719,7 +10337,7 @@
           <w:sz w:val="22"/>
           <w:szCs w:val="22"/>
         </w:rPr>
-        <w:t xml:space="preserve"> </w:t>
+        <w:t>Human Factors for Digital Health</w:t>
       </w:r>
       <w:r>
         <w:rPr>
@@ -9729,7 +10347,7 @@
           <w:sz w:val="22"/>
           <w:szCs w:val="22"/>
         </w:rPr>
-        <w:t xml:space="preserve">Human Factors for Digital Health, </w:t>
+        <w:t xml:space="preserve">, </w:t>
       </w:r>
       <w:r>
         <w:rPr>
@@ -9769,6 +10387,7 @@
         <w:spacing w:before="0"/>
         <w:ind w:left="3039" w:hanging="2880"/>
         <w:rPr>
+          <w:color w:val="000000" w:themeColor="text1"/>
           <w:sz w:val="22"/>
           <w:szCs w:val="22"/>
         </w:rPr>
@@ -9807,33 +10426,29 @@
           <w:sz w:val="22"/>
           <w:szCs w:val="22"/>
         </w:rPr>
-        <w:t>. Invited talk</w:t>
-      </w:r>
-      <w:r>
-        <w:rPr>
-          <w:color w:val="000000" w:themeColor="text1"/>
-          <w:spacing w:val="-2"/>
-          <w:sz w:val="22"/>
-          <w:szCs w:val="22"/>
-        </w:rPr>
         <w:t xml:space="preserve"> </w:t>
       </w:r>
-      <w:r>
-        <w:rPr>
-          <w:color w:val="000000" w:themeColor="text1"/>
-          <w:sz w:val="22"/>
-          <w:szCs w:val="22"/>
-        </w:rPr>
-        <w:t>|</w:t>
-      </w:r>
-      <w:r>
-        <w:rPr>
-          <w:color w:val="000000" w:themeColor="text1"/>
-          <w:spacing w:val="-3"/>
-          <w:sz w:val="22"/>
-          <w:szCs w:val="22"/>
-        </w:rPr>
-        <w:t xml:space="preserve"> </w:t>
+    </w:p>
+    <w:p>
+      <w:pPr>
+        <w:pStyle w:val="BodyText"/>
+        <w:tabs>
+          <w:tab w:val="left" w:pos="3039"/>
+        </w:tabs>
+        <w:spacing w:before="0"/>
+        <w:ind w:left="3039" w:hanging="2880"/>
+        <w:rPr>
+          <w:sz w:val="22"/>
+          <w:szCs w:val="22"/>
+        </w:rPr>
+      </w:pPr>
+      <w:r>
+        <w:rPr>
+          <w:color w:val="000000" w:themeColor="text1"/>
+          <w:sz w:val="22"/>
+          <w:szCs w:val="22"/>
+        </w:rPr>
+        <w:tab/>
       </w:r>
       <w:r>
         <w:rPr>
@@ -9893,14 +10508,14 @@
         <w:rPr>
           <w:sz w:val="22"/>
           <w:szCs w:val="22"/>
-          <w:lang w:val="en-DE"/>
-        </w:rPr>
-      </w:pPr>
-      <w:r>
-        <w:rPr>
-          <w:sz w:val="22"/>
-          <w:szCs w:val="22"/>
-        </w:rPr>
+        </w:rPr>
+      </w:pPr>
+      <w:r>
+        <w:rPr>
+          <w:sz w:val="22"/>
+          <w:szCs w:val="22"/>
+        </w:rPr>
+        <w:lastRenderedPageBreak/>
         <w:t>07/2023</w:t>
       </w:r>
       <w:r>
@@ -9923,68 +10538,101 @@
           <w:sz w:val="22"/>
           <w:szCs w:val="22"/>
         </w:rPr>
+        <w:t xml:space="preserve"> </w:t>
+      </w:r>
+    </w:p>
+    <w:p>
+      <w:pPr>
+        <w:pStyle w:val="BodyText"/>
+        <w:tabs>
+          <w:tab w:val="left" w:pos="3039"/>
+        </w:tabs>
+        <w:spacing w:before="0"/>
+        <w:ind w:left="3039" w:right="210" w:hanging="2880"/>
+        <w:rPr>
+          <w:sz w:val="22"/>
+          <w:szCs w:val="22"/>
+          <w:lang w:val="en-DE"/>
+        </w:rPr>
+      </w:pPr>
+      <w:r>
+        <w:rPr>
+          <w:sz w:val="22"/>
+          <w:szCs w:val="22"/>
+        </w:rPr>
+        <w:tab/>
+      </w:r>
+      <w:r>
+        <w:rPr>
+          <w:sz w:val="22"/>
+          <w:szCs w:val="22"/>
+          <w:lang w:val="en-DE"/>
+        </w:rPr>
+        <w:t xml:space="preserve">Philosophy </w:t>
+      </w:r>
+      <w:r>
+        <w:rPr>
+          <w:sz w:val="22"/>
+          <w:szCs w:val="22"/>
+        </w:rPr>
+        <w:t>and</w:t>
+      </w:r>
+      <w:r>
+        <w:rPr>
+          <w:sz w:val="22"/>
+          <w:szCs w:val="22"/>
+          <w:lang w:val="en-DE"/>
+        </w:rPr>
+        <w:t xml:space="preserve"> Computer Science Summer School</w:t>
+      </w:r>
+      <w:r>
+        <w:rPr>
+          <w:sz w:val="22"/>
+          <w:szCs w:val="22"/>
+        </w:rPr>
+        <w:t xml:space="preserve">, </w:t>
+      </w:r>
+      <w:r>
+        <w:rPr>
+          <w:sz w:val="22"/>
+          <w:szCs w:val="22"/>
+        </w:rPr>
+        <w:t xml:space="preserve">University of </w:t>
+      </w:r>
+      <w:r>
+        <w:rPr>
+          <w:sz w:val="22"/>
+          <w:szCs w:val="22"/>
+          <w:lang w:val="en-DE"/>
+        </w:rPr>
+        <w:t>Bayreuth</w:t>
+      </w:r>
+    </w:p>
+    <w:p>
+      <w:pPr>
+        <w:tabs>
+          <w:tab w:val="left" w:pos="3039"/>
+        </w:tabs>
+        <w:ind w:left="3039" w:hanging="2879"/>
+      </w:pPr>
+      <w:r>
+        <w:t>07/2023</w:t>
+      </w:r>
+      <w:r>
+        <w:tab/>
+      </w:r>
+      <w:r>
+        <w:rPr>
+          <w:lang w:val="en-DE"/>
+        </w:rPr>
+        <w:t>AI-enabled medical devices: Progress, potential, challenges</w:t>
+      </w:r>
+      <w:r>
         <w:t>. Invited talk</w:t>
       </w:r>
       <w:r>
-        <w:rPr>
-          <w:spacing w:val="-2"/>
-          <w:sz w:val="22"/>
-          <w:szCs w:val="22"/>
-        </w:rPr>
         <w:t xml:space="preserve"> </w:t>
       </w:r>
-      <w:r>
-        <w:rPr>
-          <w:sz w:val="22"/>
-          <w:szCs w:val="22"/>
-        </w:rPr>
-        <w:t xml:space="preserve">| </w:t>
-      </w:r>
-      <w:r>
-        <w:rPr>
-          <w:sz w:val="22"/>
-          <w:szCs w:val="22"/>
-          <w:lang w:val="en-DE"/>
-        </w:rPr>
-        <w:t xml:space="preserve">Philosophy </w:t>
-      </w:r>
-      <w:r>
-        <w:rPr>
-          <w:sz w:val="22"/>
-          <w:szCs w:val="22"/>
-        </w:rPr>
-        <w:t>and</w:t>
-      </w:r>
-      <w:r>
-        <w:rPr>
-          <w:sz w:val="22"/>
-          <w:szCs w:val="22"/>
-          <w:lang w:val="en-DE"/>
-        </w:rPr>
-        <w:t xml:space="preserve"> Computer Science Summer School</w:t>
-      </w:r>
-      <w:r>
-        <w:rPr>
-          <w:sz w:val="22"/>
-          <w:szCs w:val="22"/>
-        </w:rPr>
-        <w:t xml:space="preserve">, </w:t>
-      </w:r>
-      <w:r>
-        <w:rPr>
-          <w:sz w:val="22"/>
-          <w:szCs w:val="22"/>
-        </w:rPr>
-        <w:t xml:space="preserve">University of </w:t>
-      </w:r>
-      <w:r>
-        <w:rPr>
-          <w:sz w:val="22"/>
-          <w:szCs w:val="22"/>
-          <w:lang w:val="en-DE"/>
-        </w:rPr>
-        <w:t>Bayreuth</w:t>
-      </w:r>
     </w:p>
     <w:p>
       <w:pPr>
@@ -9997,43 +10645,16 @@
         </w:rPr>
       </w:pPr>
       <w:r>
-        <w:t>07/2023</w:t>
-      </w:r>
-      <w:r>
         <w:tab/>
       </w:r>
       <w:r>
         <w:rPr>
           <w:lang w:val="en-DE"/>
         </w:rPr>
-        <w:t>AI-enabled medical devices: Progress, potential, challenges</w:t>
-      </w:r>
-      <w:r>
-        <w:t>. Invited talk</w:t>
-      </w:r>
-      <w:r>
-        <w:t xml:space="preserve"> | </w:t>
-      </w:r>
-      <w:r>
-        <w:rPr>
-          <w:lang w:val="en-DE"/>
-        </w:rPr>
         <w:t>AMBOSS Crosstalk</w:t>
       </w:r>
       <w:r>
-        <w:t xml:space="preserve"> </w:t>
-      </w:r>
-      <w:r>
-        <w:t xml:space="preserve">at the </w:t>
-      </w:r>
-      <w:r>
-        <w:rPr>
-          <w:lang w:val="en-DE"/>
-        </w:rPr>
-        <w:t>Berlin</w:t>
-      </w:r>
-      <w:r>
-        <w:t xml:space="preserve"> headquarter</w:t>
+        <w:t>, Berlin headquarter</w:t>
       </w:r>
     </w:p>
     <w:p>
@@ -10055,17 +10676,22 @@
         </w:rPr>
         <w:t>Enablers of thriving at work</w:t>
       </w:r>
-      <w:r>
-        <w:t>. Invited talk</w:t>
-      </w:r>
-      <w:r>
-        <w:t xml:space="preserve"> |</w:t>
-      </w:r>
-      <w:r>
-        <w:rPr>
-          <w:lang w:val="en-DE"/>
-        </w:rPr>
-        <w:t xml:space="preserve"> Learning Innovation Laboratory (LILA)</w:t>
+    </w:p>
+    <w:p>
+      <w:pPr>
+        <w:tabs>
+          <w:tab w:val="left" w:pos="3039"/>
+        </w:tabs>
+        <w:ind w:left="3039" w:hanging="2879"/>
+      </w:pPr>
+      <w:r>
+        <w:tab/>
+      </w:r>
+      <w:r>
+        <w:rPr>
+          <w:lang w:val="en-DE"/>
+        </w:rPr>
+        <w:t>Learning Innovation Laboratory (LILA)</w:t>
       </w:r>
       <w:r>
         <w:t xml:space="preserve">, </w:t>
@@ -10089,14 +10715,14 @@
         <w:spacing w:before="360" w:after="240"/>
         <w:ind w:left="425"/>
         <w:rPr>
-          <w:sz w:val="22"/>
-          <w:szCs w:val="22"/>
-        </w:rPr>
-      </w:pPr>
-      <w:r>
-        <w:rPr>
-          <w:sz w:val="22"/>
-          <w:szCs w:val="22"/>
+          <w:sz w:val="28"/>
+          <w:szCs w:val="28"/>
+        </w:rPr>
+      </w:pPr>
+      <w:r>
+        <w:rPr>
+          <w:sz w:val="28"/>
+          <w:szCs w:val="28"/>
         </w:rPr>
         <w:t>Outreach Activities</w:t>
       </w:r>
@@ -10165,7 +10791,6 @@
           <w:rFonts w:ascii="Arial"/>
         </w:rPr>
         <w:tab/>
-        <w:t xml:space="preserve">| </w:t>
       </w:r>
       <w:r>
         <w:rPr>
@@ -10224,13 +10849,24 @@
         <w:rPr>
           <w:rFonts w:ascii="Arial"/>
         </w:rPr>
-        <w:t xml:space="preserve"> |</w:t>
-      </w:r>
-      <w:r>
+        <w:t xml:space="preserve"> </w:t>
+      </w:r>
+    </w:p>
+    <w:p>
+      <w:pPr>
+        <w:tabs>
+          <w:tab w:val="left" w:pos="3039"/>
+        </w:tabs>
+        <w:ind w:left="3039" w:hanging="2897"/>
         <w:rPr>
           <w:rFonts w:ascii="Arial"/>
         </w:rPr>
-        <w:t xml:space="preserve"> </w:t>
+      </w:pPr>
+      <w:r>
+        <w:rPr>
+          <w:rFonts w:ascii="Arial"/>
+        </w:rPr>
+        <w:tab/>
       </w:r>
       <w:r>
         <w:rPr>
@@ -10315,15 +10951,26 @@
         </w:rPr>
         <w:t xml:space="preserve"> </w:t>
       </w:r>
-      <w:r>
+    </w:p>
+    <w:p>
+      <w:pPr>
+        <w:tabs>
+          <w:tab w:val="left" w:pos="3039"/>
+        </w:tabs>
+        <w:ind w:left="3039" w:hanging="2897"/>
         <w:rPr>
           <w:rFonts w:ascii="Arial"/>
         </w:rPr>
-        <w:t xml:space="preserve">| </w:t>
-      </w:r>
+      </w:pPr>
       <w:r>
         <w:rPr>
           <w:rFonts w:ascii="Arial"/>
+        </w:rPr>
+        <w:tab/>
+      </w:r>
+      <w:r>
+        <w:rPr>
+          <w:rFonts w:ascii="Arial"/>
           <w:lang w:val="en-DE"/>
         </w:rPr>
         <w:t xml:space="preserve">AMBOSS </w:t>
@@ -10352,27 +10999,19 @@
           <w:rFonts w:ascii="Arial"/>
           <w:lang w:val="en-DE"/>
         </w:rPr>
-        <w:t xml:space="preserve">Beyond </w:t>
+        <w:t>Beyond the Textbook</w:t>
       </w:r>
       <w:r>
         <w:rPr>
           <w:rFonts w:ascii="Arial"/>
-          <w:lang w:val="en-DE"/>
-        </w:rPr>
-        <w:lastRenderedPageBreak/>
-        <w:t>the Textbook</w:t>
+        </w:rPr>
+        <w:t>’</w:t>
       </w:r>
       <w:r>
         <w:rPr>
           <w:rFonts w:ascii="Arial"/>
         </w:rPr>
-        <w:t>’</w:t>
-      </w:r>
-      <w:r>
-        <w:rPr>
-          <w:rFonts w:ascii="Arial"/>
-        </w:rPr>
-        <w:t xml:space="preserve"> | amboss.com/int/</w:t>
+        <w:t xml:space="preserve">  amboss.com/int/</w:t>
       </w:r>
       <w:proofErr w:type="spellStart"/>
       <w:r>
@@ -10396,22 +11035,22 @@
         <w:ind w:left="425"/>
         <w:rPr>
           <w:spacing w:val="-2"/>
-          <w:sz w:val="22"/>
-          <w:szCs w:val="22"/>
-        </w:rPr>
-      </w:pPr>
-      <w:r>
-        <w:rPr>
-          <w:sz w:val="22"/>
-          <w:szCs w:val="22"/>
+          <w:sz w:val="28"/>
+          <w:szCs w:val="28"/>
+        </w:rPr>
+      </w:pPr>
+      <w:r>
+        <w:rPr>
+          <w:sz w:val="28"/>
+          <w:szCs w:val="28"/>
         </w:rPr>
         <w:t>Reviewing</w:t>
       </w:r>
       <w:r>
         <w:rPr>
           <w:spacing w:val="-2"/>
-          <w:sz w:val="22"/>
-          <w:szCs w:val="22"/>
+          <w:sz w:val="28"/>
+          <w:szCs w:val="28"/>
         </w:rPr>
         <w:t xml:space="preserve"> Activities</w:t>
       </w:r>
@@ -10641,14 +11280,14 @@
         <w:ind w:left="425"/>
         <w:rPr>
           <w:spacing w:val="-2"/>
-          <w:sz w:val="22"/>
-          <w:szCs w:val="22"/>
-        </w:rPr>
-      </w:pPr>
-      <w:r>
-        <w:rPr>
-          <w:sz w:val="22"/>
-          <w:szCs w:val="22"/>
+          <w:sz w:val="28"/>
+          <w:szCs w:val="28"/>
+        </w:rPr>
+      </w:pPr>
+      <w:r>
+        <w:rPr>
+          <w:sz w:val="28"/>
+          <w:szCs w:val="28"/>
         </w:rPr>
         <w:t>Academic Services</w:t>
       </w:r>
@@ -10708,75 +11347,75 @@
         <w:ind w:left="425"/>
         <w:rPr>
           <w:spacing w:val="-2"/>
-          <w:sz w:val="22"/>
-          <w:szCs w:val="22"/>
-        </w:rPr>
-      </w:pPr>
-      <w:r>
-        <w:rPr>
-          <w:sz w:val="22"/>
-          <w:szCs w:val="22"/>
+          <w:sz w:val="28"/>
+          <w:szCs w:val="28"/>
+        </w:rPr>
+      </w:pPr>
+      <w:r>
+        <w:rPr>
+          <w:sz w:val="28"/>
+          <w:szCs w:val="28"/>
         </w:rPr>
         <w:t>Active</w:t>
       </w:r>
       <w:r>
         <w:rPr>
           <w:spacing w:val="-2"/>
-          <w:sz w:val="22"/>
-          <w:szCs w:val="22"/>
+          <w:sz w:val="28"/>
+          <w:szCs w:val="28"/>
         </w:rPr>
         <w:t xml:space="preserve"> </w:t>
       </w:r>
       <w:r>
         <w:rPr>
-          <w:sz w:val="22"/>
-          <w:szCs w:val="22"/>
+          <w:sz w:val="28"/>
+          <w:szCs w:val="28"/>
         </w:rPr>
         <w:t>Memberships</w:t>
       </w:r>
       <w:r>
         <w:rPr>
           <w:spacing w:val="-1"/>
-          <w:sz w:val="22"/>
-          <w:szCs w:val="22"/>
+          <w:sz w:val="28"/>
+          <w:szCs w:val="28"/>
         </w:rPr>
         <w:t xml:space="preserve"> </w:t>
       </w:r>
       <w:r>
         <w:rPr>
-          <w:sz w:val="22"/>
-          <w:szCs w:val="22"/>
+          <w:sz w:val="28"/>
+          <w:szCs w:val="28"/>
         </w:rPr>
         <w:t>in</w:t>
       </w:r>
       <w:r>
         <w:rPr>
           <w:spacing w:val="-2"/>
-          <w:sz w:val="22"/>
-          <w:szCs w:val="22"/>
+          <w:sz w:val="28"/>
+          <w:szCs w:val="28"/>
         </w:rPr>
         <w:t xml:space="preserve"> </w:t>
       </w:r>
       <w:r>
         <w:rPr>
-          <w:sz w:val="22"/>
-          <w:szCs w:val="22"/>
+          <w:sz w:val="28"/>
+          <w:szCs w:val="28"/>
         </w:rPr>
         <w:t>Scientific</w:t>
       </w:r>
       <w:r>
         <w:rPr>
           <w:spacing w:val="-1"/>
-          <w:sz w:val="22"/>
-          <w:szCs w:val="22"/>
+          <w:sz w:val="28"/>
+          <w:szCs w:val="28"/>
         </w:rPr>
         <w:t xml:space="preserve"> </w:t>
       </w:r>
       <w:r>
         <w:rPr>
           <w:spacing w:val="-2"/>
-          <w:sz w:val="22"/>
-          <w:szCs w:val="22"/>
+          <w:sz w:val="28"/>
+          <w:szCs w:val="28"/>
         </w:rPr>
         <w:t>Societies</w:t>
       </w:r>
@@ -11068,14 +11707,14 @@
         <w:ind w:left="425"/>
         <w:rPr>
           <w:spacing w:val="-2"/>
-          <w:sz w:val="22"/>
-          <w:szCs w:val="22"/>
-        </w:rPr>
-      </w:pPr>
-      <w:r>
-        <w:rPr>
-          <w:sz w:val="22"/>
-          <w:szCs w:val="22"/>
+          <w:sz w:val="28"/>
+          <w:szCs w:val="28"/>
+        </w:rPr>
+      </w:pPr>
+      <w:r>
+        <w:rPr>
+          <w:sz w:val="28"/>
+          <w:szCs w:val="28"/>
         </w:rPr>
         <w:t>Other Professional Experience</w:t>
       </w:r>
@@ -11098,6 +11737,7 @@
           <w:sz w:val="22"/>
           <w:szCs w:val="22"/>
         </w:rPr>
+        <w:lastRenderedPageBreak/>
         <w:t>12/2021 – 05/2022</w:t>
       </w:r>
       <w:r>
@@ -11514,6 +12154,44 @@
     </w:sectPr>
   </w:body>
 </w:document>
+</file>
+
+<file path=word/endnotes.xml><?xml version="1.0" encoding="utf-8"?>
+<w:endnotes xmlns:wpc="http://schemas.microsoft.com/office/word/2010/wordprocessingCanvas" xmlns:cx="http://schemas.microsoft.com/office/drawing/2014/chartex" xmlns:cx1="http://schemas.microsoft.com/office/drawing/2015/9/8/chartex" xmlns:cx2="http://schemas.microsoft.com/office/drawing/2015/10/21/chartex" xmlns:cx3="http://schemas.microsoft.com/office/drawing/2016/5/9/chartex" xmlns:cx4="http://schemas.microsoft.com/office/drawing/2016/5/10/chartex" xmlns:cx5="http://schemas.microsoft.com/office/drawing/2016/5/11/chartex" xmlns:cx6="http://schemas.microsoft.com/office/drawing/2016/5/12/chartex" xmlns:cx7="http://schemas.microsoft.com/office/drawing/2016/5/13/chartex" xmlns:cx8="http://schemas.microsoft.com/office/drawing/2016/5/14/chartex" xmlns:mc="http://schemas.openxmlformats.org/markup-compatibility/2006" xmlns:aink="http://schemas.microsoft.com/office/drawing/2016/ink" xmlns:am3d="http://schemas.microsoft.com/office/drawing/2017/model3d" xmlns:o="urn:schemas-microsoft-com:office:office" xmlns:oel="http://schemas.microsoft.com/office/2019/extlst" xmlns:r="http://schemas.openxmlformats.org/officeDocument/2006/relationships" xmlns:m="http://schemas.openxmlformats.org/officeDocument/2006/math" xmlns:v="urn:schemas-microsoft-com:vml" xmlns:wp14="http://schemas.microsoft.com/office/word/2010/wordprocessingDrawing" xmlns:wp="http://schemas.openxmlformats.org/drawingml/2006/wordprocessingDrawing" xmlns:w10="urn:schemas-microsoft-com:office:word" xmlns:w="http://schemas.openxmlformats.org/wordprocessingml/2006/main" xmlns:w14="http://schemas.microsoft.com/office/word/2010/wordml" xmlns:w15="http://schemas.microsoft.com/office/word/2012/wordml" xmlns:w16cex="http://schemas.microsoft.com/office/word/2018/wordml/cex" xmlns:w16cid="http://schemas.microsoft.com/office/word/2016/wordml/cid" xmlns:w16="http://schemas.microsoft.com/office/word/2018/wordml" xmlns:w16sdtdh="http://schemas.microsoft.com/office/word/2020/wordml/sdtdatahash" xmlns:w16se="http://schemas.microsoft.com/office/word/2015/wordml/symex" xmlns:wpg="http://schemas.microsoft.com/office/word/2010/wordprocessingGroup" xmlns:wpi="http://schemas.microsoft.com/office/word/2010/wordprocessingInk" xmlns:wne="http://schemas.microsoft.com/office/word/2006/wordml" xmlns:wps="http://schemas.microsoft.com/office/word/2010/wordprocessingShape" mc:Ignorable="w14 w15 w16se w16cid w16 w16cex w16sdtdh wp14">
+  <w:endnote w:type="separator" w:id="-1">
+    <w:p>
+      <w:r>
+        <w:separator/>
+      </w:r>
+    </w:p>
+  </w:endnote>
+  <w:endnote w:type="continuationSeparator" w:id="0">
+    <w:p>
+      <w:r>
+        <w:continuationSeparator/>
+      </w:r>
+    </w:p>
+  </w:endnote>
+</w:endnotes>
+</file>
+
+<file path=word/footnotes.xml><?xml version="1.0" encoding="utf-8"?>
+<w:footnotes xmlns:wpc="http://schemas.microsoft.com/office/word/2010/wordprocessingCanvas" xmlns:cx="http://schemas.microsoft.com/office/drawing/2014/chartex" xmlns:cx1="http://schemas.microsoft.com/office/drawing/2015/9/8/chartex" xmlns:cx2="http://schemas.microsoft.com/office/drawing/2015/10/21/chartex" xmlns:cx3="http://schemas.microsoft.com/office/drawing/2016/5/9/chartex" xmlns:cx4="http://schemas.microsoft.com/office/drawing/2016/5/10/chartex" xmlns:cx5="http://schemas.microsoft.com/office/drawing/2016/5/11/chartex" xmlns:cx6="http://schemas.microsoft.com/office/drawing/2016/5/12/chartex" xmlns:cx7="http://schemas.microsoft.com/office/drawing/2016/5/13/chartex" xmlns:cx8="http://schemas.microsoft.com/office/drawing/2016/5/14/chartex" xmlns:mc="http://schemas.openxmlformats.org/markup-compatibility/2006" xmlns:aink="http://schemas.microsoft.com/office/drawing/2016/ink" xmlns:am3d="http://schemas.microsoft.com/office/drawing/2017/model3d" xmlns:o="urn:schemas-microsoft-com:office:office" xmlns:oel="http://schemas.microsoft.com/office/2019/extlst" xmlns:r="http://schemas.openxmlformats.org/officeDocument/2006/relationships" xmlns:m="http://schemas.openxmlformats.org/officeDocument/2006/math" xmlns:v="urn:schemas-microsoft-com:vml" xmlns:wp14="http://schemas.microsoft.com/office/word/2010/wordprocessingDrawing" xmlns:wp="http://schemas.openxmlformats.org/drawingml/2006/wordprocessingDrawing" xmlns:w10="urn:schemas-microsoft-com:office:word" xmlns:w="http://schemas.openxmlformats.org/wordprocessingml/2006/main" xmlns:w14="http://schemas.microsoft.com/office/word/2010/wordml" xmlns:w15="http://schemas.microsoft.com/office/word/2012/wordml" xmlns:w16cex="http://schemas.microsoft.com/office/word/2018/wordml/cex" xmlns:w16cid="http://schemas.microsoft.com/office/word/2016/wordml/cid" xmlns:w16="http://schemas.microsoft.com/office/word/2018/wordml" xmlns:w16sdtdh="http://schemas.microsoft.com/office/word/2020/wordml/sdtdatahash" xmlns:w16se="http://schemas.microsoft.com/office/word/2015/wordml/symex" xmlns:wpg="http://schemas.microsoft.com/office/word/2010/wordprocessingGroup" xmlns:wpi="http://schemas.microsoft.com/office/word/2010/wordprocessingInk" xmlns:wne="http://schemas.microsoft.com/office/word/2006/wordml" xmlns:wps="http://schemas.microsoft.com/office/word/2010/wordprocessingShape" mc:Ignorable="w14 w15 w16se w16cid w16 w16cex w16sdtdh wp14">
+  <w:footnote w:type="separator" w:id="-1">
+    <w:p>
+      <w:r>
+        <w:separator/>
+      </w:r>
+    </w:p>
+  </w:footnote>
+  <w:footnote w:type="continuationSeparator" w:id="0">
+    <w:p>
+      <w:r>
+        <w:continuationSeparator/>
+      </w:r>
+    </w:p>
+  </w:footnote>
+</w:footnotes>
 </file>
 
 <file path=word/numbering.xml><?xml version="1.0" encoding="utf-8"?>
@@ -12447,6 +13125,54 @@
       <w:lang w:val="en-DE" w:eastAsia="zh-CN"/>
     </w:rPr>
   </w:style>
+  <w:style w:type="paragraph" w:styleId="Header">
+    <w:name w:val="header"/>
+    <w:basedOn w:val="Normal"/>
+    <w:link w:val="HeaderChar"/>
+    <w:uiPriority w:val="99"/>
+    <w:unhideWhenUsed/>
+    <w:rsid w:val="00E7486A"/>
+    <w:pPr>
+      <w:tabs>
+        <w:tab w:val="center" w:pos="4680"/>
+        <w:tab w:val="right" w:pos="9360"/>
+      </w:tabs>
+    </w:pPr>
+  </w:style>
+  <w:style w:type="character" w:customStyle="1" w:styleId="HeaderChar">
+    <w:name w:val="Header Char"/>
+    <w:basedOn w:val="DefaultParagraphFont"/>
+    <w:link w:val="Header"/>
+    <w:uiPriority w:val="99"/>
+    <w:rsid w:val="00E7486A"/>
+    <w:rPr>
+      <w:rFonts w:ascii="Arial MT" w:eastAsia="Arial MT" w:hAnsi="Arial MT" w:cs="Arial MT"/>
+    </w:rPr>
+  </w:style>
+  <w:style w:type="paragraph" w:styleId="Footer">
+    <w:name w:val="footer"/>
+    <w:basedOn w:val="Normal"/>
+    <w:link w:val="FooterChar"/>
+    <w:uiPriority w:val="99"/>
+    <w:unhideWhenUsed/>
+    <w:rsid w:val="00E7486A"/>
+    <w:pPr>
+      <w:tabs>
+        <w:tab w:val="center" w:pos="4680"/>
+        <w:tab w:val="right" w:pos="9360"/>
+      </w:tabs>
+    </w:pPr>
+  </w:style>
+  <w:style w:type="character" w:customStyle="1" w:styleId="FooterChar">
+    <w:name w:val="Footer Char"/>
+    <w:basedOn w:val="DefaultParagraphFont"/>
+    <w:link w:val="Footer"/>
+    <w:uiPriority w:val="99"/>
+    <w:rsid w:val="00E7486A"/>
+    <w:rPr>
+      <w:rFonts w:ascii="Arial MT" w:eastAsia="Arial MT" w:hAnsi="Arial MT" w:cs="Arial MT"/>
+    </w:rPr>
+  </w:style>
 </w:styles>
 </file>
 

</xml_diff>